<commit_message>
create chapter1: Dat van de
</commit_message>
<xml_diff>
--- a/4.5_Thiet_ke_giao_dien_20211014.docx
+++ b/4.5_Thiet_ke_giao_dien_20211014.docx
@@ -3316,6 +3316,7 @@
           <w:rFonts w:asciiTheme="majorHAnsi" w:hAnsiTheme="majorHAnsi" w:cstheme="majorHAnsi"/>
           <w:sz w:val="28"/>
           <w:szCs w:val="28"/>
+          <w:lang w:val="en-US"/>
         </w:rPr>
       </w:pPr>
       <w:r>
@@ -3390,6 +3391,274 @@
         </w:rPr>
         <w:t>Tài liệu dành cho các bên liên quan và nhà phát triển phần mềm.</w:t>
       </w:r>
+    </w:p>
+    <w:p>
+      <w:pPr>
+        <w:ind w:firstLine="426"/>
+        <w:jc w:val="both"/>
+        <w:rPr>
+          <w:rFonts w:asciiTheme="majorHAnsi" w:hAnsiTheme="majorHAnsi" w:cstheme="majorHAnsi"/>
+          <w:sz w:val="28"/>
+          <w:szCs w:val="28"/>
+        </w:rPr>
+      </w:pPr>
+      <w:r>
+        <w:rPr>
+          <w:rFonts w:asciiTheme="majorHAnsi" w:hAnsiTheme="majorHAnsi" w:cstheme="majorHAnsi"/>
+          <w:sz w:val="28"/>
+          <w:szCs w:val="28"/>
+        </w:rPr>
+        <w:t>Trên thực tế, bất kỳ phần mềm nào cũng cần có tính năng quản lý người dùng, nhóm người dùng và cần phân quyền</w:t>
+      </w:r>
+      <w:r>
+        <w:rPr>
+          <w:rFonts w:asciiTheme="majorHAnsi" w:hAnsiTheme="majorHAnsi" w:cstheme="majorHAnsi"/>
+          <w:sz w:val="28"/>
+          <w:szCs w:val="28"/>
+        </w:rPr>
+        <w:t xml:space="preserve"> </w:t>
+      </w:r>
+      <w:r>
+        <w:rPr>
+          <w:rFonts w:asciiTheme="majorHAnsi" w:hAnsiTheme="majorHAnsi" w:cstheme="majorHAnsi"/>
+          <w:sz w:val="28"/>
+          <w:szCs w:val="28"/>
+        </w:rPr>
+        <w:t>sử dụng các chức năng trong hệ thống.</w:t>
+      </w:r>
+      <w:r>
+        <w:rPr>
+          <w:rFonts w:asciiTheme="majorHAnsi" w:hAnsiTheme="majorHAnsi" w:cstheme="majorHAnsi"/>
+          <w:sz w:val="28"/>
+          <w:szCs w:val="28"/>
+        </w:rPr>
+        <w:t xml:space="preserve"> </w:t>
+      </w:r>
+      <w:r>
+        <w:rPr>
+          <w:rFonts w:asciiTheme="majorHAnsi" w:hAnsiTheme="majorHAnsi" w:cstheme="majorHAnsi"/>
+          <w:sz w:val="28"/>
+          <w:szCs w:val="28"/>
+        </w:rPr>
+        <w:t xml:space="preserve">Mục đích của phần mềm là tạo ra một </w:t>
+      </w:r>
+      <w:r>
+        <w:rPr>
+          <w:rFonts w:asciiTheme="majorHAnsi" w:hAnsiTheme="majorHAnsi" w:cstheme="majorHAnsi"/>
+          <w:sz w:val="28"/>
+          <w:szCs w:val="28"/>
+        </w:rPr>
+        <w:t xml:space="preserve">mô hình </w:t>
+      </w:r>
+      <w:r>
+        <w:rPr>
+          <w:rFonts w:asciiTheme="majorHAnsi" w:hAnsiTheme="majorHAnsi" w:cstheme="majorHAnsi"/>
+          <w:sz w:val="28"/>
+          <w:szCs w:val="28"/>
+        </w:rPr>
+        <w:t xml:space="preserve">quản lý người dùng, vai trò người dùng và các chức năng mà người dùng có thể sử dụng trong </w:t>
+      </w:r>
+      <w:r>
+        <w:rPr>
+          <w:rFonts w:asciiTheme="majorHAnsi" w:hAnsiTheme="majorHAnsi" w:cstheme="majorHAnsi"/>
+          <w:sz w:val="28"/>
+          <w:szCs w:val="28"/>
+        </w:rPr>
+        <w:t xml:space="preserve">thời gian hoạt động. </w:t>
+      </w:r>
+      <w:r>
+        <w:rPr>
+          <w:rFonts w:asciiTheme="majorHAnsi" w:hAnsiTheme="majorHAnsi" w:cstheme="majorHAnsi"/>
+          <w:sz w:val="28"/>
+          <w:szCs w:val="28"/>
+        </w:rPr>
+        <w:t>Khách</w:t>
+      </w:r>
+      <w:r>
+        <w:rPr>
+          <w:rFonts w:asciiTheme="majorHAnsi" w:hAnsiTheme="majorHAnsi" w:cstheme="majorHAnsi"/>
+          <w:sz w:val="28"/>
+          <w:szCs w:val="28"/>
+        </w:rPr>
+        <w:t xml:space="preserve"> hàng</w:t>
+      </w:r>
+      <w:r>
+        <w:rPr>
+          <w:rFonts w:asciiTheme="majorHAnsi" w:hAnsiTheme="majorHAnsi" w:cstheme="majorHAnsi"/>
+          <w:sz w:val="28"/>
+          <w:szCs w:val="28"/>
+        </w:rPr>
+        <w:t xml:space="preserve"> có thể đăng ký tài khoản mới bằng tài khoản </w:t>
+      </w:r>
+      <w:proofErr w:type="spellStart"/>
+      <w:r>
+        <w:rPr>
+          <w:rFonts w:asciiTheme="majorHAnsi" w:hAnsiTheme="majorHAnsi" w:cstheme="majorHAnsi"/>
+          <w:sz w:val="28"/>
+          <w:szCs w:val="28"/>
+        </w:rPr>
+        <w:t>Gmail</w:t>
+      </w:r>
+      <w:proofErr w:type="spellEnd"/>
+      <w:r>
+        <w:rPr>
+          <w:rFonts w:asciiTheme="majorHAnsi" w:hAnsiTheme="majorHAnsi" w:cstheme="majorHAnsi"/>
+          <w:sz w:val="28"/>
+          <w:szCs w:val="28"/>
+        </w:rPr>
+        <w:t>.</w:t>
+      </w:r>
+      <w:r>
+        <w:rPr>
+          <w:rFonts w:asciiTheme="majorHAnsi" w:hAnsiTheme="majorHAnsi" w:cstheme="majorHAnsi"/>
+          <w:sz w:val="28"/>
+          <w:szCs w:val="28"/>
+        </w:rPr>
+        <w:t xml:space="preserve"> </w:t>
+      </w:r>
+      <w:r>
+        <w:rPr>
+          <w:rFonts w:asciiTheme="majorHAnsi" w:hAnsiTheme="majorHAnsi" w:cstheme="majorHAnsi"/>
+          <w:sz w:val="28"/>
+          <w:szCs w:val="28"/>
+        </w:rPr>
+        <w:t xml:space="preserve">Khi đăng ký thành công, </w:t>
+      </w:r>
+      <w:r>
+        <w:rPr>
+          <w:rFonts w:asciiTheme="majorHAnsi" w:hAnsiTheme="majorHAnsi" w:cstheme="majorHAnsi"/>
+          <w:sz w:val="28"/>
+          <w:szCs w:val="28"/>
+        </w:rPr>
+        <w:t>k</w:t>
+      </w:r>
+      <w:r>
+        <w:rPr>
+          <w:rFonts w:asciiTheme="majorHAnsi" w:hAnsiTheme="majorHAnsi" w:cstheme="majorHAnsi"/>
+          <w:sz w:val="28"/>
+          <w:szCs w:val="28"/>
+        </w:rPr>
+        <w:t xml:space="preserve">hách </w:t>
+      </w:r>
+      <w:r>
+        <w:rPr>
+          <w:rFonts w:asciiTheme="majorHAnsi" w:hAnsiTheme="majorHAnsi" w:cstheme="majorHAnsi"/>
+          <w:sz w:val="28"/>
+          <w:szCs w:val="28"/>
+        </w:rPr>
+        <w:t xml:space="preserve">hàng </w:t>
+      </w:r>
+      <w:r>
+        <w:rPr>
+          <w:rFonts w:asciiTheme="majorHAnsi" w:hAnsiTheme="majorHAnsi" w:cstheme="majorHAnsi"/>
+          <w:sz w:val="28"/>
+          <w:szCs w:val="28"/>
+        </w:rPr>
+        <w:t xml:space="preserve">có thể đăng nhập với tư cách là </w:t>
+      </w:r>
+      <w:r>
+        <w:rPr>
+          <w:rFonts w:asciiTheme="majorHAnsi" w:hAnsiTheme="majorHAnsi" w:cstheme="majorHAnsi"/>
+          <w:sz w:val="28"/>
+          <w:szCs w:val="28"/>
+        </w:rPr>
+        <w:t>n</w:t>
+      </w:r>
+      <w:r>
+        <w:rPr>
+          <w:rFonts w:asciiTheme="majorHAnsi" w:hAnsiTheme="majorHAnsi" w:cstheme="majorHAnsi"/>
+          <w:sz w:val="28"/>
+          <w:szCs w:val="28"/>
+        </w:rPr>
+        <w:t xml:space="preserve">gười dùng của hệ thống, với các chức năng bổ sung </w:t>
+      </w:r>
+      <w:r>
+        <w:rPr>
+          <w:rFonts w:asciiTheme="majorHAnsi" w:hAnsiTheme="majorHAnsi" w:cstheme="majorHAnsi"/>
+          <w:sz w:val="28"/>
+          <w:szCs w:val="28"/>
+        </w:rPr>
+        <w:t xml:space="preserve">hơn. </w:t>
+      </w:r>
+      <w:r>
+        <w:rPr>
+          <w:rFonts w:asciiTheme="majorHAnsi" w:hAnsiTheme="majorHAnsi" w:cstheme="majorHAnsi"/>
+          <w:sz w:val="28"/>
+          <w:szCs w:val="28"/>
+        </w:rPr>
+        <w:t xml:space="preserve">Người quản trị là người quản lý chính hệ thống, có thể phân quyền cho </w:t>
+      </w:r>
+      <w:r>
+        <w:rPr>
+          <w:rFonts w:asciiTheme="majorHAnsi" w:hAnsiTheme="majorHAnsi" w:cstheme="majorHAnsi"/>
+          <w:sz w:val="28"/>
+          <w:szCs w:val="28"/>
+        </w:rPr>
+        <w:lastRenderedPageBreak/>
+        <w:t xml:space="preserve">nhân viên quản lý đơn hàng, sự kiện, </w:t>
+      </w:r>
+      <w:proofErr w:type="spellStart"/>
+      <w:r>
+        <w:rPr>
+          <w:rFonts w:asciiTheme="majorHAnsi" w:hAnsiTheme="majorHAnsi" w:cstheme="majorHAnsi"/>
+          <w:sz w:val="28"/>
+          <w:szCs w:val="28"/>
+        </w:rPr>
+        <w:t>vouchers</w:t>
+      </w:r>
+      <w:proofErr w:type="spellEnd"/>
+      <w:r>
+        <w:rPr>
+          <w:rFonts w:asciiTheme="majorHAnsi" w:hAnsiTheme="majorHAnsi" w:cstheme="majorHAnsi"/>
+          <w:sz w:val="28"/>
+          <w:szCs w:val="28"/>
+        </w:rPr>
+        <w:t>.</w:t>
+      </w:r>
+      <w:r>
+        <w:rPr>
+          <w:rFonts w:asciiTheme="majorHAnsi" w:hAnsiTheme="majorHAnsi" w:cstheme="majorHAnsi"/>
+          <w:sz w:val="28"/>
+          <w:szCs w:val="28"/>
+        </w:rPr>
+        <w:t xml:space="preserve"> </w:t>
+      </w:r>
+      <w:r>
+        <w:rPr>
+          <w:rFonts w:asciiTheme="majorHAnsi" w:hAnsiTheme="majorHAnsi" w:cstheme="majorHAnsi"/>
+          <w:sz w:val="28"/>
+          <w:szCs w:val="28"/>
+        </w:rPr>
+        <w:t>Khi Khách</w:t>
+      </w:r>
+      <w:r>
+        <w:rPr>
+          <w:rFonts w:asciiTheme="majorHAnsi" w:hAnsiTheme="majorHAnsi" w:cstheme="majorHAnsi"/>
+          <w:sz w:val="28"/>
+          <w:szCs w:val="28"/>
+        </w:rPr>
+        <w:t xml:space="preserve"> hàng</w:t>
+      </w:r>
+      <w:r>
+        <w:rPr>
+          <w:rFonts w:asciiTheme="majorHAnsi" w:hAnsiTheme="majorHAnsi" w:cstheme="majorHAnsi"/>
+          <w:sz w:val="28"/>
+          <w:szCs w:val="28"/>
+        </w:rPr>
+        <w:t>, Người dùng, Nhân viên, Quản trị viên sử dụng một chức năng của hệ thống sẽ xuất hiện giao diện mới tương ứng với chức năng đó.</w:t>
+      </w:r>
+    </w:p>
+    <w:p>
+      <w:pPr>
+        <w:ind w:firstLine="426"/>
+        <w:jc w:val="both"/>
+        <w:rPr>
+          <w:rFonts w:asciiTheme="majorHAnsi" w:hAnsiTheme="majorHAnsi" w:cstheme="majorHAnsi"/>
+          <w:sz w:val="28"/>
+          <w:szCs w:val="28"/>
+          <w:lang w:val="en-US"/>
+        </w:rPr>
+      </w:pPr>
     </w:p>
     <w:p>
       <w:pPr>

</xml_diff>

<commit_message>
create 2.1.co cau to chuc
</commit_message>
<xml_diff>
--- a/4.5_Thiet_ke_giao_dien_20211014.docx
+++ b/4.5_Thiet_ke_giao_dien_20211014.docx
@@ -3400,6 +3400,7 @@
           <w:rFonts w:asciiTheme="majorHAnsi" w:hAnsiTheme="majorHAnsi" w:cstheme="majorHAnsi"/>
           <w:sz w:val="28"/>
           <w:szCs w:val="28"/>
+          <w:lang w:val="en-US"/>
         </w:rPr>
       </w:pPr>
       <w:r>
@@ -3647,6 +3648,338 @@
         </w:rPr>
         <w:t>, Người dùng, Nhân viên, Quản trị viên sử dụng một chức năng của hệ thống sẽ xuất hiện giao diện mới tương ứng với chức năng đó.</w:t>
       </w:r>
+    </w:p>
+    <w:p>
+      <w:pPr>
+        <w:pStyle w:val="u1"/>
+        <w:jc w:val="center"/>
+        <w:rPr>
+          <w:b/>
+          <w:bCs/>
+          <w:color w:val="auto"/>
+          <w:sz w:val="40"/>
+          <w:szCs w:val="40"/>
+        </w:rPr>
+      </w:pPr>
+      <w:bookmarkStart w:id="2" w:name="_Toc139663989"/>
+      <w:bookmarkStart w:id="3" w:name="_Toc140449949"/>
+      <w:r>
+        <w:rPr>
+          <w:b/>
+          <w:bCs/>
+          <w:color w:val="auto"/>
+          <w:sz w:val="40"/>
+          <w:szCs w:val="40"/>
+        </w:rPr>
+        <w:t>Chương 2. Phân tích nghiệp vụ</w:t>
+      </w:r>
+      <w:bookmarkEnd w:id="2"/>
+      <w:bookmarkEnd w:id="3"/>
+    </w:p>
+    <w:p>
+      <w:pPr>
+        <w:pStyle w:val="u2"/>
+      </w:pPr>
+      <w:bookmarkStart w:id="4" w:name="_Toc139663990"/>
+    </w:p>
+    <w:p>
+      <w:pPr>
+        <w:pStyle w:val="u2"/>
+        <w:rPr>
+          <w:b/>
+          <w:bCs/>
+          <w:color w:val="auto"/>
+          <w:sz w:val="32"/>
+          <w:szCs w:val="32"/>
+        </w:rPr>
+      </w:pPr>
+      <w:bookmarkStart w:id="5" w:name="_Toc140449950"/>
+      <w:r>
+        <w:rPr>
+          <w:b/>
+          <w:bCs/>
+          <w:color w:val="auto"/>
+          <w:sz w:val="32"/>
+          <w:szCs w:val="32"/>
+        </w:rPr>
+        <w:t>2.1. Cơ cấu tổ chức</w:t>
+      </w:r>
+      <w:bookmarkEnd w:id="4"/>
+      <w:bookmarkEnd w:id="5"/>
+      <w:r>
+        <w:rPr>
+          <w:b/>
+          <w:bCs/>
+          <w:color w:val="auto"/>
+          <w:sz w:val="32"/>
+          <w:szCs w:val="32"/>
+        </w:rPr>
+        <w:t xml:space="preserve"> </w:t>
+      </w:r>
+    </w:p>
+    <w:p>
+      <w:pPr>
+        <w:ind w:firstLine="360"/>
+        <w:jc w:val="both"/>
+        <w:rPr>
+          <w:rFonts w:asciiTheme="majorHAnsi" w:hAnsiTheme="majorHAnsi" w:cstheme="majorHAnsi"/>
+          <w:sz w:val="28"/>
+          <w:szCs w:val="28"/>
+        </w:rPr>
+      </w:pPr>
+      <w:r>
+        <w:rPr>
+          <w:rFonts w:asciiTheme="majorHAnsi" w:hAnsiTheme="majorHAnsi" w:cstheme="majorHAnsi"/>
+          <w:sz w:val="28"/>
+          <w:szCs w:val="28"/>
+        </w:rPr>
+        <w:t xml:space="preserve">Phần mềm có 4 tác nhân là </w:t>
+      </w:r>
+      <w:proofErr w:type="spellStart"/>
+      <w:r>
+        <w:rPr>
+          <w:rFonts w:asciiTheme="majorHAnsi" w:hAnsiTheme="majorHAnsi" w:cstheme="majorHAnsi"/>
+          <w:sz w:val="28"/>
+          <w:szCs w:val="28"/>
+        </w:rPr>
+        <w:t>Guest</w:t>
+      </w:r>
+      <w:proofErr w:type="spellEnd"/>
+      <w:r>
+        <w:rPr>
+          <w:rFonts w:asciiTheme="majorHAnsi" w:hAnsiTheme="majorHAnsi" w:cstheme="majorHAnsi"/>
+          <w:sz w:val="28"/>
+          <w:szCs w:val="28"/>
+        </w:rPr>
+        <w:t xml:space="preserve">, </w:t>
+      </w:r>
+      <w:proofErr w:type="spellStart"/>
+      <w:r>
+        <w:rPr>
+          <w:rFonts w:asciiTheme="majorHAnsi" w:hAnsiTheme="majorHAnsi" w:cstheme="majorHAnsi"/>
+          <w:sz w:val="28"/>
+          <w:szCs w:val="28"/>
+        </w:rPr>
+        <w:t>User</w:t>
+      </w:r>
+      <w:proofErr w:type="spellEnd"/>
+      <w:r>
+        <w:rPr>
+          <w:rFonts w:asciiTheme="majorHAnsi" w:hAnsiTheme="majorHAnsi" w:cstheme="majorHAnsi"/>
+          <w:sz w:val="28"/>
+          <w:szCs w:val="28"/>
+        </w:rPr>
+        <w:t xml:space="preserve">, </w:t>
+      </w:r>
+      <w:proofErr w:type="spellStart"/>
+      <w:r>
+        <w:rPr>
+          <w:rFonts w:asciiTheme="majorHAnsi" w:hAnsiTheme="majorHAnsi" w:cstheme="majorHAnsi"/>
+          <w:sz w:val="28"/>
+          <w:szCs w:val="28"/>
+        </w:rPr>
+        <w:t>Staff</w:t>
+      </w:r>
+      <w:proofErr w:type="spellEnd"/>
+      <w:r>
+        <w:rPr>
+          <w:rFonts w:asciiTheme="majorHAnsi" w:hAnsiTheme="majorHAnsi" w:cstheme="majorHAnsi"/>
+          <w:sz w:val="28"/>
+          <w:szCs w:val="28"/>
+        </w:rPr>
+        <w:t xml:space="preserve"> và </w:t>
+      </w:r>
+      <w:proofErr w:type="spellStart"/>
+      <w:r>
+        <w:rPr>
+          <w:rFonts w:asciiTheme="majorHAnsi" w:hAnsiTheme="majorHAnsi" w:cstheme="majorHAnsi"/>
+          <w:sz w:val="28"/>
+          <w:szCs w:val="28"/>
+        </w:rPr>
+        <w:t>Administrator</w:t>
+      </w:r>
+      <w:proofErr w:type="spellEnd"/>
+      <w:r>
+        <w:rPr>
+          <w:rFonts w:asciiTheme="majorHAnsi" w:hAnsiTheme="majorHAnsi" w:cstheme="majorHAnsi"/>
+          <w:sz w:val="28"/>
+          <w:szCs w:val="28"/>
+        </w:rPr>
+        <w:t xml:space="preserve">. </w:t>
+      </w:r>
+      <w:proofErr w:type="spellStart"/>
+      <w:r>
+        <w:rPr>
+          <w:rFonts w:asciiTheme="majorHAnsi" w:hAnsiTheme="majorHAnsi" w:cstheme="majorHAnsi"/>
+          <w:sz w:val="28"/>
+          <w:szCs w:val="28"/>
+        </w:rPr>
+        <w:t>Guest</w:t>
+      </w:r>
+      <w:proofErr w:type="spellEnd"/>
+      <w:r>
+        <w:rPr>
+          <w:rFonts w:asciiTheme="majorHAnsi" w:hAnsiTheme="majorHAnsi" w:cstheme="majorHAnsi"/>
+          <w:sz w:val="28"/>
+          <w:szCs w:val="28"/>
+        </w:rPr>
+        <w:t xml:space="preserve"> là vai trò của một khách bình thường không đăng nhập vào hệ thống, sau khi </w:t>
+      </w:r>
+      <w:proofErr w:type="spellStart"/>
+      <w:r>
+        <w:rPr>
+          <w:rFonts w:asciiTheme="majorHAnsi" w:hAnsiTheme="majorHAnsi" w:cstheme="majorHAnsi"/>
+          <w:sz w:val="28"/>
+          <w:szCs w:val="28"/>
+        </w:rPr>
+        <w:t>Guest</w:t>
+      </w:r>
+      <w:proofErr w:type="spellEnd"/>
+      <w:r>
+        <w:rPr>
+          <w:rFonts w:asciiTheme="majorHAnsi" w:hAnsiTheme="majorHAnsi" w:cstheme="majorHAnsi"/>
+          <w:sz w:val="28"/>
+          <w:szCs w:val="28"/>
+        </w:rPr>
+        <w:t xml:space="preserve"> đăng nhập vào hệ thống thì </w:t>
+      </w:r>
+      <w:proofErr w:type="spellStart"/>
+      <w:r>
+        <w:rPr>
+          <w:rFonts w:asciiTheme="majorHAnsi" w:hAnsiTheme="majorHAnsi" w:cstheme="majorHAnsi"/>
+          <w:sz w:val="28"/>
+          <w:szCs w:val="28"/>
+        </w:rPr>
+        <w:t>Guest</w:t>
+      </w:r>
+      <w:proofErr w:type="spellEnd"/>
+      <w:r>
+        <w:rPr>
+          <w:rFonts w:asciiTheme="majorHAnsi" w:hAnsiTheme="majorHAnsi" w:cstheme="majorHAnsi"/>
+          <w:sz w:val="28"/>
+          <w:szCs w:val="28"/>
+        </w:rPr>
+        <w:t xml:space="preserve"> trở thành </w:t>
+      </w:r>
+      <w:proofErr w:type="spellStart"/>
+      <w:r>
+        <w:rPr>
+          <w:rFonts w:asciiTheme="majorHAnsi" w:hAnsiTheme="majorHAnsi" w:cstheme="majorHAnsi"/>
+          <w:sz w:val="28"/>
+          <w:szCs w:val="28"/>
+        </w:rPr>
+        <w:t>User</w:t>
+      </w:r>
+      <w:proofErr w:type="spellEnd"/>
+      <w:r>
+        <w:rPr>
+          <w:rFonts w:asciiTheme="majorHAnsi" w:hAnsiTheme="majorHAnsi" w:cstheme="majorHAnsi"/>
+          <w:sz w:val="28"/>
+          <w:szCs w:val="28"/>
+        </w:rPr>
+        <w:t xml:space="preserve">. </w:t>
+      </w:r>
+      <w:proofErr w:type="spellStart"/>
+      <w:r>
+        <w:rPr>
+          <w:rFonts w:asciiTheme="majorHAnsi" w:hAnsiTheme="majorHAnsi" w:cstheme="majorHAnsi"/>
+          <w:sz w:val="28"/>
+          <w:szCs w:val="28"/>
+        </w:rPr>
+        <w:t>User</w:t>
+      </w:r>
+      <w:proofErr w:type="spellEnd"/>
+      <w:r>
+        <w:rPr>
+          <w:rFonts w:asciiTheme="majorHAnsi" w:hAnsiTheme="majorHAnsi" w:cstheme="majorHAnsi"/>
+          <w:sz w:val="28"/>
+          <w:szCs w:val="28"/>
+        </w:rPr>
+        <w:t xml:space="preserve"> là vai trò của người dùng bình thường sau khi đăng nhập thành công vào hệ thống. </w:t>
+      </w:r>
+      <w:proofErr w:type="spellStart"/>
+      <w:r>
+        <w:rPr>
+          <w:rFonts w:asciiTheme="majorHAnsi" w:hAnsiTheme="majorHAnsi" w:cstheme="majorHAnsi"/>
+          <w:sz w:val="28"/>
+          <w:szCs w:val="28"/>
+        </w:rPr>
+        <w:t>Staff</w:t>
+      </w:r>
+      <w:proofErr w:type="spellEnd"/>
+      <w:r>
+        <w:rPr>
+          <w:rFonts w:asciiTheme="majorHAnsi" w:hAnsiTheme="majorHAnsi" w:cstheme="majorHAnsi"/>
+          <w:sz w:val="28"/>
+          <w:szCs w:val="28"/>
+        </w:rPr>
+        <w:t xml:space="preserve"> đóng vai trò là người tạo đơn hàng </w:t>
+      </w:r>
+      <w:proofErr w:type="spellStart"/>
+      <w:r>
+        <w:rPr>
+          <w:rFonts w:asciiTheme="majorHAnsi" w:hAnsiTheme="majorHAnsi" w:cstheme="majorHAnsi"/>
+          <w:sz w:val="28"/>
+          <w:szCs w:val="28"/>
+        </w:rPr>
+        <w:t>offline</w:t>
+      </w:r>
+      <w:proofErr w:type="spellEnd"/>
+      <w:r>
+        <w:rPr>
+          <w:rFonts w:asciiTheme="majorHAnsi" w:hAnsiTheme="majorHAnsi" w:cstheme="majorHAnsi"/>
+          <w:sz w:val="28"/>
+          <w:szCs w:val="28"/>
+        </w:rPr>
+        <w:t xml:space="preserve">, quản lý đơn hàng, sự kiện, </w:t>
+      </w:r>
+      <w:proofErr w:type="spellStart"/>
+      <w:r>
+        <w:rPr>
+          <w:rFonts w:asciiTheme="majorHAnsi" w:hAnsiTheme="majorHAnsi" w:cstheme="majorHAnsi"/>
+          <w:sz w:val="28"/>
+          <w:szCs w:val="28"/>
+        </w:rPr>
+        <w:t>voucher</w:t>
+      </w:r>
+      <w:proofErr w:type="spellEnd"/>
+      <w:r>
+        <w:rPr>
+          <w:rFonts w:asciiTheme="majorHAnsi" w:hAnsiTheme="majorHAnsi" w:cstheme="majorHAnsi"/>
+          <w:sz w:val="28"/>
+          <w:szCs w:val="28"/>
+        </w:rPr>
+        <w:t xml:space="preserve">. </w:t>
+      </w:r>
+      <w:proofErr w:type="spellStart"/>
+      <w:r>
+        <w:rPr>
+          <w:rFonts w:asciiTheme="majorHAnsi" w:hAnsiTheme="majorHAnsi" w:cstheme="majorHAnsi"/>
+          <w:sz w:val="28"/>
+          <w:szCs w:val="28"/>
+        </w:rPr>
+        <w:t>Administrator</w:t>
+      </w:r>
+      <w:proofErr w:type="spellEnd"/>
+      <w:r>
+        <w:rPr>
+          <w:rFonts w:asciiTheme="majorHAnsi" w:hAnsiTheme="majorHAnsi" w:cstheme="majorHAnsi"/>
+          <w:sz w:val="28"/>
+          <w:szCs w:val="28"/>
+        </w:rPr>
+        <w:t xml:space="preserve"> đóng vai trò là người quản lý chính của hệ thống, có thể thực hiện tất cả các chức năng của nhân viên, quản lý người dùng và quản lý sản phẩm, hơn nữa.</w:t>
+      </w:r>
+    </w:p>
+    <w:p>
+      <w:pPr>
+        <w:jc w:val="both"/>
+        <w:rPr>
+          <w:rFonts w:asciiTheme="majorHAnsi" w:hAnsiTheme="majorHAnsi" w:cstheme="majorHAnsi"/>
+          <w:sz w:val="28"/>
+          <w:szCs w:val="28"/>
+          <w:lang w:val="en-US"/>
+        </w:rPr>
+      </w:pPr>
     </w:p>
     <w:p>
       <w:pPr>

</xml_diff>

<commit_message>
create 2.2.cac quy trinh nghiep vu
</commit_message>
<xml_diff>
--- a/4.5_Thiet_ke_giao_dien_20211014.docx
+++ b/4.5_Thiet_ke_giao_dien_20211014.docx
@@ -3725,6 +3725,7 @@
           <w:rFonts w:asciiTheme="majorHAnsi" w:hAnsiTheme="majorHAnsi" w:cstheme="majorHAnsi"/>
           <w:sz w:val="28"/>
           <w:szCs w:val="28"/>
+          <w:lang w:val="en-US"/>
         </w:rPr>
       </w:pPr>
       <w:r>
@@ -3969,6 +3970,126 @@
         </w:rPr>
         <w:t xml:space="preserve"> đóng vai trò là người quản lý chính của hệ thống, có thể thực hiện tất cả các chức năng của nhân viên, quản lý người dùng và quản lý sản phẩm, hơn nữa.</w:t>
       </w:r>
+    </w:p>
+    <w:p>
+      <w:pPr>
+        <w:pStyle w:val="u2"/>
+        <w:rPr>
+          <w:b/>
+          <w:bCs/>
+          <w:color w:val="auto"/>
+          <w:sz w:val="32"/>
+          <w:szCs w:val="32"/>
+        </w:rPr>
+      </w:pPr>
+      <w:bookmarkStart w:id="6" w:name="_Toc139663991"/>
+      <w:bookmarkStart w:id="7" w:name="_Toc140449951"/>
+      <w:r>
+        <w:rPr>
+          <w:b/>
+          <w:bCs/>
+          <w:color w:val="auto"/>
+          <w:sz w:val="32"/>
+          <w:szCs w:val="32"/>
+        </w:rPr>
+        <w:t>2.2. Các quy trình nghiệp vụ</w:t>
+      </w:r>
+      <w:bookmarkEnd w:id="6"/>
+      <w:bookmarkEnd w:id="7"/>
+      <w:r>
+        <w:rPr>
+          <w:b/>
+          <w:bCs/>
+          <w:color w:val="auto"/>
+          <w:sz w:val="32"/>
+          <w:szCs w:val="32"/>
+        </w:rPr>
+        <w:t xml:space="preserve"> </w:t>
+      </w:r>
+    </w:p>
+    <w:p>
+      <w:pPr>
+        <w:ind w:firstLine="426"/>
+        <w:jc w:val="both"/>
+        <w:rPr>
+          <w:rFonts w:asciiTheme="majorHAnsi" w:hAnsiTheme="majorHAnsi" w:cstheme="majorHAnsi"/>
+          <w:sz w:val="28"/>
+          <w:szCs w:val="28"/>
+        </w:rPr>
+      </w:pPr>
+      <w:r>
+        <w:rPr>
+          <w:rFonts w:asciiTheme="majorHAnsi" w:hAnsiTheme="majorHAnsi" w:cstheme="majorHAnsi"/>
+          <w:sz w:val="28"/>
+          <w:szCs w:val="28"/>
+        </w:rPr>
+        <w:t xml:space="preserve">Trong </w:t>
+      </w:r>
+      <w:r>
+        <w:rPr>
+          <w:rFonts w:asciiTheme="majorHAnsi" w:hAnsiTheme="majorHAnsi" w:cstheme="majorHAnsi"/>
+          <w:sz w:val="28"/>
+          <w:szCs w:val="28"/>
+        </w:rPr>
+        <w:t xml:space="preserve">hệ thống </w:t>
+      </w:r>
+      <w:r>
+        <w:rPr>
+          <w:rFonts w:asciiTheme="majorHAnsi" w:hAnsiTheme="majorHAnsi" w:cstheme="majorHAnsi"/>
+          <w:sz w:val="28"/>
+          <w:szCs w:val="28"/>
+        </w:rPr>
+        <w:t>này có một số quy trình nghiệp vụ chính:</w:t>
+      </w:r>
+    </w:p>
+    <w:p>
+      <w:pPr>
+        <w:jc w:val="both"/>
+        <w:rPr>
+          <w:rFonts w:asciiTheme="majorHAnsi" w:hAnsiTheme="majorHAnsi" w:cstheme="majorHAnsi"/>
+          <w:sz w:val="28"/>
+          <w:szCs w:val="28"/>
+        </w:rPr>
+      </w:pPr>
+      <w:r>
+        <w:rPr>
+          <w:rFonts w:asciiTheme="majorHAnsi" w:hAnsiTheme="majorHAnsi" w:cstheme="majorHAnsi"/>
+          <w:i/>
+          <w:iCs/>
+          <w:sz w:val="28"/>
+          <w:szCs w:val="28"/>
+        </w:rPr>
+        <w:t>- Quy trình cập nhật thông tin người dùng:</w:t>
+      </w:r>
+      <w:r>
+        <w:rPr>
+          <w:rFonts w:asciiTheme="majorHAnsi" w:hAnsiTheme="majorHAnsi" w:cstheme="majorHAnsi"/>
+          <w:i/>
+          <w:iCs/>
+          <w:sz w:val="28"/>
+          <w:szCs w:val="28"/>
+        </w:rPr>
+        <w:t xml:space="preserve"> </w:t>
+      </w:r>
+      <w:r>
+        <w:rPr>
+          <w:rFonts w:asciiTheme="majorHAnsi" w:hAnsiTheme="majorHAnsi" w:cstheme="majorHAnsi"/>
+          <w:sz w:val="28"/>
+          <w:szCs w:val="28"/>
+        </w:rPr>
+        <w:t>Khách có thể đăng ký tạo tài khoản, sau đó đăng nhập vào hệ thống. Sau khi đăng nhập thành công, Khách sẽ trở thành Người dùng và được đưa đến trang thông tin người dùng. Sau đó Người dùng có thể thay đổi thông tin của mình cho đúng với trường thông tin phù hợp cho phép, nếu sai sẽ yêu cầu Người dùng nhập lại. Thông tin mới sau đó sẽ được cập nhật bên trong cơ sở dữ liệu, thông báo cập nhật thành công sẽ được đưa ra và sau đó được đưa trở lại giao diện Người dùng. Nhân viên và Quản trị viên cũng có thể có các bước tương tự.</w:t>
+      </w:r>
+    </w:p>
+    <w:p>
+      <w:pPr>
+        <w:jc w:val="both"/>
+        <w:rPr>
+          <w:rFonts w:asciiTheme="majorHAnsi" w:hAnsiTheme="majorHAnsi" w:cstheme="majorHAnsi"/>
+          <w:sz w:val="28"/>
+          <w:szCs w:val="28"/>
+          <w:lang w:val="en-US"/>
+        </w:rPr>
+      </w:pPr>
     </w:p>
     <w:p>
       <w:pPr>

</xml_diff>

<commit_message>
update 2.2.cac quy trinh nghiep
</commit_message>
<xml_diff>
--- a/4.5_Thiet_ke_giao_dien_20211014.docx
+++ b/4.5_Thiet_ke_giao_dien_20211014.docx
@@ -4078,6 +4078,436 @@
           <w:szCs w:val="28"/>
         </w:rPr>
         <w:t>Khách có thể đăng ký tạo tài khoản, sau đó đăng nhập vào hệ thống. Sau khi đăng nhập thành công, Khách sẽ trở thành Người dùng và được đưa đến trang thông tin người dùng. Sau đó Người dùng có thể thay đổi thông tin của mình cho đúng với trường thông tin phù hợp cho phép, nếu sai sẽ yêu cầu Người dùng nhập lại. Thông tin mới sau đó sẽ được cập nhật bên trong cơ sở dữ liệu, thông báo cập nhật thành công sẽ được đưa ra và sau đó được đưa trở lại giao diện Người dùng. Nhân viên và Quản trị viên cũng có thể có các bước tương tự.</w:t>
+      </w:r>
+    </w:p>
+    <w:p>
+      <w:pPr>
+        <w:jc w:val="center"/>
+        <w:rPr>
+          <w:rFonts w:asciiTheme="majorHAnsi" w:hAnsiTheme="majorHAnsi" w:cstheme="majorHAnsi"/>
+          <w:i/>
+          <w:iCs/>
+          <w:sz w:val="28"/>
+          <w:szCs w:val="28"/>
+        </w:rPr>
+      </w:pPr>
+      <w:r>
+        <w:rPr>
+          <w:rFonts w:asciiTheme="majorHAnsi" w:hAnsiTheme="majorHAnsi" w:cstheme="majorHAnsi"/>
+          <w:i/>
+          <w:iCs/>
+          <w:noProof/>
+          <w:sz w:val="28"/>
+          <w:szCs w:val="28"/>
+        </w:rPr>
+        <w:lastRenderedPageBreak/>
+        <w:drawing>
+          <wp:inline distT="0" distB="0" distL="0" distR="0" wp14:anchorId="25DDDE83" wp14:editId="4BAE1D28">
+            <wp:extent cx="4637197" cy="5897880"/>
+            <wp:effectExtent l="0" t="0" r="0" b="7620"/>
+            <wp:docPr id="396076616" name="Hình ảnh 1" descr="Ảnh có chứa biểu đồ, văn bản, Kế hoạch, Bản vẽ kỹ thuật&#10;&#10;Mô tả được tạo tự động"/>
+            <wp:cNvGraphicFramePr>
+              <a:graphicFrameLocks xmlns:a="http://schemas.openxmlformats.org/drawingml/2006/main" noChangeAspect="1"/>
+            </wp:cNvGraphicFramePr>
+            <a:graphic xmlns:a="http://schemas.openxmlformats.org/drawingml/2006/main">
+              <a:graphicData uri="http://schemas.openxmlformats.org/drawingml/2006/picture">
+                <pic:pic xmlns:pic="http://schemas.openxmlformats.org/drawingml/2006/picture">
+                  <pic:nvPicPr>
+                    <pic:cNvPr id="396076616" name="Hình ảnh 1" descr="Ảnh có chứa biểu đồ, văn bản, Kế hoạch, Bản vẽ kỹ thuật&#10;&#10;Mô tả được tạo tự động"/>
+                    <pic:cNvPicPr/>
+                  </pic:nvPicPr>
+                  <pic:blipFill>
+                    <a:blip r:embed="rId6"/>
+                    <a:stretch>
+                      <a:fillRect/>
+                    </a:stretch>
+                  </pic:blipFill>
+                  <pic:spPr>
+                    <a:xfrm>
+                      <a:off x="0" y="0"/>
+                      <a:ext cx="4665853" cy="5934326"/>
+                    </a:xfrm>
+                    <a:prstGeom prst="rect">
+                      <a:avLst/>
+                    </a:prstGeom>
+                  </pic:spPr>
+                </pic:pic>
+              </a:graphicData>
+            </a:graphic>
+          </wp:inline>
+        </w:drawing>
+      </w:r>
+    </w:p>
+    <w:p>
+      <w:pPr>
+        <w:rPr>
+          <w:rFonts w:asciiTheme="majorHAnsi" w:hAnsiTheme="majorHAnsi" w:cstheme="majorHAnsi"/>
+          <w:sz w:val="28"/>
+          <w:szCs w:val="28"/>
+        </w:rPr>
+      </w:pPr>
+      <w:r>
+        <w:rPr>
+          <w:rFonts w:asciiTheme="majorHAnsi" w:hAnsiTheme="majorHAnsi" w:cstheme="majorHAnsi"/>
+          <w:i/>
+          <w:iCs/>
+          <w:sz w:val="28"/>
+          <w:szCs w:val="28"/>
+        </w:rPr>
+        <w:t xml:space="preserve">- Quy trình quản lý sản phẩm: </w:t>
+      </w:r>
+      <w:r>
+        <w:rPr>
+          <w:rFonts w:asciiTheme="majorHAnsi" w:hAnsiTheme="majorHAnsi" w:cstheme="majorHAnsi"/>
+          <w:sz w:val="28"/>
+          <w:szCs w:val="28"/>
+        </w:rPr>
+        <w:t xml:space="preserve">Người dùng đăng nhập với quyền </w:t>
+      </w:r>
+      <w:proofErr w:type="spellStart"/>
+      <w:r>
+        <w:rPr>
+          <w:rFonts w:asciiTheme="majorHAnsi" w:hAnsiTheme="majorHAnsi" w:cstheme="majorHAnsi"/>
+          <w:sz w:val="28"/>
+          <w:szCs w:val="28"/>
+        </w:rPr>
+        <w:t>Admin</w:t>
+      </w:r>
+      <w:proofErr w:type="spellEnd"/>
+      <w:r>
+        <w:rPr>
+          <w:rFonts w:asciiTheme="majorHAnsi" w:hAnsiTheme="majorHAnsi" w:cstheme="majorHAnsi"/>
+          <w:sz w:val="28"/>
+          <w:szCs w:val="28"/>
+        </w:rPr>
+        <w:t xml:space="preserve"> hệ thống. </w:t>
+      </w:r>
+      <w:proofErr w:type="spellStart"/>
+      <w:r>
+        <w:rPr>
+          <w:rFonts w:asciiTheme="majorHAnsi" w:hAnsiTheme="majorHAnsi" w:cstheme="majorHAnsi"/>
+          <w:sz w:val="28"/>
+          <w:szCs w:val="28"/>
+        </w:rPr>
+        <w:t>Admin</w:t>
+      </w:r>
+      <w:proofErr w:type="spellEnd"/>
+      <w:r>
+        <w:rPr>
+          <w:rFonts w:asciiTheme="majorHAnsi" w:hAnsiTheme="majorHAnsi" w:cstheme="majorHAnsi"/>
+          <w:sz w:val="28"/>
+          <w:szCs w:val="28"/>
+        </w:rPr>
+        <w:t xml:space="preserve"> thêm, sửa, xóa các sản phẩm. Sau khi thêm sửa xóa, hệ thống sẽ cập nhật lại dữ liệu sản phẩm.</w:t>
+      </w:r>
+    </w:p>
+    <w:p>
+      <w:pPr>
+        <w:rPr>
+          <w:rFonts w:asciiTheme="majorHAnsi" w:hAnsiTheme="majorHAnsi" w:cstheme="majorHAnsi"/>
+          <w:sz w:val="28"/>
+          <w:szCs w:val="28"/>
+        </w:rPr>
+      </w:pPr>
+      <w:r>
+        <w:rPr>
+          <w:rFonts w:asciiTheme="majorHAnsi" w:hAnsiTheme="majorHAnsi" w:cstheme="majorHAnsi"/>
+          <w:i/>
+          <w:iCs/>
+          <w:sz w:val="28"/>
+          <w:szCs w:val="28"/>
+        </w:rPr>
+        <w:t xml:space="preserve">- Quy trình </w:t>
+      </w:r>
+      <w:r>
+        <w:rPr>
+          <w:rFonts w:asciiTheme="majorHAnsi" w:hAnsiTheme="majorHAnsi" w:cstheme="majorHAnsi"/>
+          <w:i/>
+          <w:iCs/>
+          <w:sz w:val="28"/>
+          <w:szCs w:val="28"/>
+        </w:rPr>
+        <w:t>quản lý</w:t>
+      </w:r>
+      <w:r>
+        <w:rPr>
+          <w:rFonts w:asciiTheme="majorHAnsi" w:hAnsiTheme="majorHAnsi" w:cstheme="majorHAnsi"/>
+          <w:i/>
+          <w:iCs/>
+          <w:sz w:val="28"/>
+          <w:szCs w:val="28"/>
+        </w:rPr>
+        <w:t xml:space="preserve"> </w:t>
+      </w:r>
+      <w:proofErr w:type="spellStart"/>
+      <w:r>
+        <w:rPr>
+          <w:rFonts w:asciiTheme="majorHAnsi" w:hAnsiTheme="majorHAnsi" w:cstheme="majorHAnsi"/>
+          <w:i/>
+          <w:iCs/>
+          <w:sz w:val="28"/>
+          <w:szCs w:val="28"/>
+        </w:rPr>
+        <w:t>voucher</w:t>
+      </w:r>
+      <w:proofErr w:type="spellEnd"/>
+      <w:r>
+        <w:rPr>
+          <w:rFonts w:asciiTheme="majorHAnsi" w:hAnsiTheme="majorHAnsi" w:cstheme="majorHAnsi"/>
+          <w:i/>
+          <w:iCs/>
+          <w:sz w:val="28"/>
+          <w:szCs w:val="28"/>
+        </w:rPr>
+        <w:t>, sự kiện</w:t>
+      </w:r>
+      <w:r>
+        <w:rPr>
+          <w:rFonts w:asciiTheme="majorHAnsi" w:hAnsiTheme="majorHAnsi" w:cstheme="majorHAnsi"/>
+          <w:sz w:val="28"/>
+          <w:szCs w:val="28"/>
+        </w:rPr>
+        <w:t xml:space="preserve">: Người dùng đăng nhập với quyền </w:t>
+      </w:r>
+      <w:proofErr w:type="spellStart"/>
+      <w:r>
+        <w:rPr>
+          <w:rFonts w:asciiTheme="majorHAnsi" w:hAnsiTheme="majorHAnsi" w:cstheme="majorHAnsi"/>
+          <w:sz w:val="28"/>
+          <w:szCs w:val="28"/>
+        </w:rPr>
+        <w:t>Admin</w:t>
+      </w:r>
+      <w:proofErr w:type="spellEnd"/>
+      <w:r>
+        <w:rPr>
+          <w:rFonts w:asciiTheme="majorHAnsi" w:hAnsiTheme="majorHAnsi" w:cstheme="majorHAnsi"/>
+          <w:sz w:val="28"/>
+          <w:szCs w:val="28"/>
+        </w:rPr>
+        <w:t xml:space="preserve"> hoặc </w:t>
+      </w:r>
+      <w:proofErr w:type="spellStart"/>
+      <w:r>
+        <w:rPr>
+          <w:rFonts w:asciiTheme="majorHAnsi" w:hAnsiTheme="majorHAnsi" w:cstheme="majorHAnsi"/>
+          <w:sz w:val="28"/>
+          <w:szCs w:val="28"/>
+        </w:rPr>
+        <w:t>Staff</w:t>
+      </w:r>
+      <w:proofErr w:type="spellEnd"/>
+      <w:r>
+        <w:rPr>
+          <w:rFonts w:asciiTheme="majorHAnsi" w:hAnsiTheme="majorHAnsi" w:cstheme="majorHAnsi"/>
+          <w:sz w:val="28"/>
+          <w:szCs w:val="28"/>
+        </w:rPr>
+        <w:t xml:space="preserve">, sau đó thêm, sửa, xóa </w:t>
+      </w:r>
+      <w:proofErr w:type="spellStart"/>
+      <w:r>
+        <w:rPr>
+          <w:rFonts w:asciiTheme="majorHAnsi" w:hAnsiTheme="majorHAnsi" w:cstheme="majorHAnsi"/>
+          <w:sz w:val="28"/>
+          <w:szCs w:val="28"/>
+        </w:rPr>
+        <w:t>voucher</w:t>
+      </w:r>
+      <w:proofErr w:type="spellEnd"/>
+      <w:r>
+        <w:rPr>
+          <w:rFonts w:asciiTheme="majorHAnsi" w:hAnsiTheme="majorHAnsi" w:cstheme="majorHAnsi"/>
+          <w:sz w:val="28"/>
+          <w:szCs w:val="28"/>
+        </w:rPr>
+        <w:t xml:space="preserve">, sự kiện. Khi đến thời gian áp dụng thì người mua có thể sử dụng </w:t>
+      </w:r>
+      <w:proofErr w:type="spellStart"/>
+      <w:r>
+        <w:rPr>
+          <w:rFonts w:asciiTheme="majorHAnsi" w:hAnsiTheme="majorHAnsi" w:cstheme="majorHAnsi"/>
+          <w:sz w:val="28"/>
+          <w:szCs w:val="28"/>
+        </w:rPr>
+        <w:t>voucher</w:t>
+      </w:r>
+      <w:proofErr w:type="spellEnd"/>
+      <w:r>
+        <w:rPr>
+          <w:rFonts w:asciiTheme="majorHAnsi" w:hAnsiTheme="majorHAnsi" w:cstheme="majorHAnsi"/>
+          <w:sz w:val="28"/>
+          <w:szCs w:val="28"/>
+        </w:rPr>
+        <w:t xml:space="preserve"> đó.</w:t>
+      </w:r>
+    </w:p>
+    <w:p>
+      <w:pPr>
+        <w:rPr>
+          <w:rFonts w:asciiTheme="majorHAnsi" w:hAnsiTheme="majorHAnsi" w:cstheme="majorHAnsi"/>
+          <w:i/>
+          <w:iCs/>
+          <w:sz w:val="28"/>
+          <w:szCs w:val="28"/>
+        </w:rPr>
+      </w:pPr>
+      <w:r>
+        <w:rPr>
+          <w:rFonts w:asciiTheme="majorHAnsi" w:hAnsiTheme="majorHAnsi" w:cstheme="majorHAnsi"/>
+          <w:i/>
+          <w:iCs/>
+          <w:sz w:val="28"/>
+          <w:szCs w:val="28"/>
+        </w:rPr>
+        <w:lastRenderedPageBreak/>
+        <w:t xml:space="preserve">- Quy trình quản lý </w:t>
+      </w:r>
+      <w:proofErr w:type="spellStart"/>
+      <w:r>
+        <w:rPr>
+          <w:rFonts w:asciiTheme="majorHAnsi" w:hAnsiTheme="majorHAnsi" w:cstheme="majorHAnsi"/>
+          <w:i/>
+          <w:iCs/>
+          <w:sz w:val="28"/>
+          <w:szCs w:val="28"/>
+        </w:rPr>
+        <w:t>User</w:t>
+      </w:r>
+      <w:proofErr w:type="spellEnd"/>
+      <w:r>
+        <w:rPr>
+          <w:rFonts w:asciiTheme="majorHAnsi" w:hAnsiTheme="majorHAnsi" w:cstheme="majorHAnsi"/>
+          <w:i/>
+          <w:iCs/>
+          <w:sz w:val="28"/>
+          <w:szCs w:val="28"/>
+        </w:rPr>
+        <w:t xml:space="preserve">: </w:t>
+      </w:r>
+      <w:r>
+        <w:rPr>
+          <w:rFonts w:asciiTheme="majorHAnsi" w:hAnsiTheme="majorHAnsi" w:cstheme="majorHAnsi"/>
+          <w:sz w:val="28"/>
+          <w:szCs w:val="28"/>
+        </w:rPr>
+        <w:t xml:space="preserve">Người dùng đăng nhập với quyền </w:t>
+      </w:r>
+      <w:proofErr w:type="spellStart"/>
+      <w:r>
+        <w:rPr>
+          <w:rFonts w:asciiTheme="majorHAnsi" w:hAnsiTheme="majorHAnsi" w:cstheme="majorHAnsi"/>
+          <w:sz w:val="28"/>
+          <w:szCs w:val="28"/>
+        </w:rPr>
+        <w:t>Admin</w:t>
+      </w:r>
+      <w:proofErr w:type="spellEnd"/>
+      <w:r>
+        <w:rPr>
+          <w:rFonts w:asciiTheme="majorHAnsi" w:hAnsiTheme="majorHAnsi" w:cstheme="majorHAnsi"/>
+          <w:sz w:val="28"/>
+          <w:szCs w:val="28"/>
+        </w:rPr>
+        <w:t xml:space="preserve"> hệ thống. </w:t>
+      </w:r>
+      <w:proofErr w:type="spellStart"/>
+      <w:r>
+        <w:rPr>
+          <w:rFonts w:asciiTheme="majorHAnsi" w:hAnsiTheme="majorHAnsi" w:cstheme="majorHAnsi"/>
+          <w:sz w:val="28"/>
+          <w:szCs w:val="28"/>
+        </w:rPr>
+        <w:t>Admin</w:t>
+      </w:r>
+      <w:proofErr w:type="spellEnd"/>
+      <w:r>
+        <w:rPr>
+          <w:rFonts w:asciiTheme="majorHAnsi" w:hAnsiTheme="majorHAnsi" w:cstheme="majorHAnsi"/>
+          <w:sz w:val="28"/>
+          <w:szCs w:val="28"/>
+        </w:rPr>
+        <w:t xml:space="preserve"> có thể xem các </w:t>
+      </w:r>
+      <w:proofErr w:type="spellStart"/>
+      <w:r>
+        <w:rPr>
+          <w:rFonts w:asciiTheme="majorHAnsi" w:hAnsiTheme="majorHAnsi" w:cstheme="majorHAnsi"/>
+          <w:sz w:val="28"/>
+          <w:szCs w:val="28"/>
+        </w:rPr>
+        <w:t>User</w:t>
+      </w:r>
+      <w:proofErr w:type="spellEnd"/>
+      <w:r>
+        <w:rPr>
+          <w:rFonts w:asciiTheme="majorHAnsi" w:hAnsiTheme="majorHAnsi" w:cstheme="majorHAnsi"/>
+          <w:sz w:val="28"/>
+          <w:szCs w:val="28"/>
+        </w:rPr>
+        <w:t xml:space="preserve"> đã đăng ký tài khoản. </w:t>
+      </w:r>
+      <w:r>
+        <w:rPr>
+          <w:rFonts w:asciiTheme="majorHAnsi" w:hAnsiTheme="majorHAnsi" w:cstheme="majorHAnsi"/>
+          <w:sz w:val="28"/>
+          <w:szCs w:val="28"/>
+        </w:rPr>
+        <w:t xml:space="preserve">Cập nhật lại thông tin tài khoản </w:t>
+      </w:r>
+      <w:proofErr w:type="spellStart"/>
+      <w:r>
+        <w:rPr>
+          <w:rFonts w:asciiTheme="majorHAnsi" w:hAnsiTheme="majorHAnsi" w:cstheme="majorHAnsi"/>
+          <w:sz w:val="28"/>
+          <w:szCs w:val="28"/>
+        </w:rPr>
+        <w:t>User</w:t>
+      </w:r>
+      <w:proofErr w:type="spellEnd"/>
+      <w:r>
+        <w:rPr>
+          <w:rFonts w:asciiTheme="majorHAnsi" w:hAnsiTheme="majorHAnsi" w:cstheme="majorHAnsi"/>
+          <w:sz w:val="28"/>
+          <w:szCs w:val="28"/>
+        </w:rPr>
+        <w:t xml:space="preserve"> nếu cần thiết. </w:t>
+      </w:r>
+    </w:p>
+    <w:p>
+      <w:pPr>
+        <w:jc w:val="both"/>
+        <w:rPr>
+          <w:rFonts w:asciiTheme="majorHAnsi" w:hAnsiTheme="majorHAnsi" w:cstheme="majorHAnsi"/>
+          <w:sz w:val="28"/>
+          <w:szCs w:val="28"/>
+        </w:rPr>
+      </w:pPr>
+      <w:r>
+        <w:rPr>
+          <w:rFonts w:asciiTheme="majorHAnsi" w:hAnsiTheme="majorHAnsi" w:cstheme="majorHAnsi"/>
+          <w:i/>
+          <w:iCs/>
+          <w:sz w:val="28"/>
+          <w:szCs w:val="28"/>
+        </w:rPr>
+        <w:t>- Quy trình đặt hàng sản phẩm:</w:t>
+      </w:r>
+      <w:r>
+        <w:rPr>
+          <w:rFonts w:asciiTheme="majorHAnsi" w:hAnsiTheme="majorHAnsi" w:cstheme="majorHAnsi"/>
+          <w:sz w:val="28"/>
+          <w:szCs w:val="28"/>
+        </w:rPr>
+        <w:t xml:space="preserve"> </w:t>
+      </w:r>
+      <w:r>
+        <w:rPr>
+          <w:rFonts w:asciiTheme="majorHAnsi" w:hAnsiTheme="majorHAnsi" w:cstheme="majorHAnsi"/>
+          <w:sz w:val="28"/>
+          <w:szCs w:val="28"/>
+        </w:rPr>
+        <w:t>Người dùng có thể thực hiện quá trình này. Người dùng đăng nhập vào hệ thống nhập loại sản phẩm cần tìm, nếu tìm được sẽ trả về danh sách các sản phẩm liên quan nếu không tìm được thông báo không tìm thấy. Nếu tìm thấy Người dùng có thể xem thông tin sản phẩm rồi thêm sản phẩm vào giỏ hàng, đặt hàng và hoàn tất phương thức thanh toán.</w:t>
       </w:r>
     </w:p>
     <w:p>

</xml_diff>

<commit_message>
update 2.3.cac lop linh vuc
</commit_message>
<xml_diff>
--- a/4.5_Thiet_ke_giao_dien_20211014.docx
+++ b/4.5_Thiet_ke_giao_dien_20211014.docx
@@ -4508,6 +4508,379 @@
           <w:szCs w:val="28"/>
         </w:rPr>
         <w:t>Người dùng có thể thực hiện quá trình này. Người dùng đăng nhập vào hệ thống nhập loại sản phẩm cần tìm, nếu tìm được sẽ trả về danh sách các sản phẩm liên quan nếu không tìm được thông báo không tìm thấy. Nếu tìm thấy Người dùng có thể xem thông tin sản phẩm rồi thêm sản phẩm vào giỏ hàng, đặt hàng và hoàn tất phương thức thanh toán.</w:t>
+      </w:r>
+    </w:p>
+    <w:p>
+      <w:pPr>
+        <w:jc w:val="center"/>
+        <w:rPr>
+          <w:rFonts w:asciiTheme="majorHAnsi" w:hAnsiTheme="majorHAnsi" w:cstheme="majorHAnsi"/>
+          <w:sz w:val="28"/>
+          <w:szCs w:val="28"/>
+        </w:rPr>
+      </w:pPr>
+      <w:r>
+        <w:rPr>
+          <w:rFonts w:asciiTheme="majorHAnsi" w:hAnsiTheme="majorHAnsi" w:cstheme="majorHAnsi"/>
+          <w:noProof/>
+          <w:sz w:val="28"/>
+          <w:szCs w:val="28"/>
+        </w:rPr>
+        <w:lastRenderedPageBreak/>
+        <w:drawing>
+          <wp:inline distT="0" distB="0" distL="0" distR="0" wp14:anchorId="4EEE6075" wp14:editId="29F750BB">
+            <wp:extent cx="3649980" cy="6179820"/>
+            <wp:effectExtent l="0" t="0" r="7620" b="0"/>
+            <wp:docPr id="170097456" name="Hình ảnh 1" descr="Ảnh có chứa biểu đồ, Kế hoạch, Bản vẽ kỹ thuật, sơ đồ&#10;&#10;Mô tả được tạo tự động"/>
+            <wp:cNvGraphicFramePr>
+              <a:graphicFrameLocks xmlns:a="http://schemas.openxmlformats.org/drawingml/2006/main" noChangeAspect="1"/>
+            </wp:cNvGraphicFramePr>
+            <a:graphic xmlns:a="http://schemas.openxmlformats.org/drawingml/2006/main">
+              <a:graphicData uri="http://schemas.openxmlformats.org/drawingml/2006/picture">
+                <pic:pic xmlns:pic="http://schemas.openxmlformats.org/drawingml/2006/picture">
+                  <pic:nvPicPr>
+                    <pic:cNvPr id="170097456" name="Hình ảnh 1" descr="Ảnh có chứa biểu đồ, Kế hoạch, Bản vẽ kỹ thuật, sơ đồ&#10;&#10;Mô tả được tạo tự động"/>
+                    <pic:cNvPicPr/>
+                  </pic:nvPicPr>
+                  <pic:blipFill>
+                    <a:blip r:embed="rId7"/>
+                    <a:stretch>
+                      <a:fillRect/>
+                    </a:stretch>
+                  </pic:blipFill>
+                  <pic:spPr>
+                    <a:xfrm>
+                      <a:off x="0" y="0"/>
+                      <a:ext cx="3650298" cy="6180359"/>
+                    </a:xfrm>
+                    <a:prstGeom prst="rect">
+                      <a:avLst/>
+                    </a:prstGeom>
+                  </pic:spPr>
+                </pic:pic>
+              </a:graphicData>
+            </a:graphic>
+          </wp:inline>
+        </w:drawing>
+      </w:r>
+    </w:p>
+    <w:p>
+      <w:pPr>
+        <w:pStyle w:val="u2"/>
+        <w:rPr>
+          <w:b/>
+          <w:bCs/>
+          <w:color w:val="auto"/>
+          <w:sz w:val="32"/>
+          <w:szCs w:val="32"/>
+        </w:rPr>
+      </w:pPr>
+      <w:bookmarkStart w:id="8" w:name="_Toc139663992"/>
+      <w:bookmarkStart w:id="9" w:name="_Toc140449952"/>
+      <w:r>
+        <w:rPr>
+          <w:b/>
+          <w:bCs/>
+          <w:color w:val="auto"/>
+          <w:sz w:val="32"/>
+          <w:szCs w:val="32"/>
+        </w:rPr>
+        <w:t>2.3. Các lớp lĩnh vực</w:t>
+      </w:r>
+      <w:bookmarkEnd w:id="8"/>
+      <w:bookmarkEnd w:id="9"/>
+      <w:r>
+        <w:rPr>
+          <w:b/>
+          <w:bCs/>
+          <w:color w:val="auto"/>
+          <w:sz w:val="32"/>
+          <w:szCs w:val="32"/>
+        </w:rPr>
+        <w:t xml:space="preserve"> </w:t>
+      </w:r>
+    </w:p>
+    <w:p>
+      <w:pPr>
+        <w:ind w:firstLine="360"/>
+        <w:jc w:val="both"/>
+        <w:rPr>
+          <w:rFonts w:asciiTheme="majorHAnsi" w:hAnsiTheme="majorHAnsi" w:cstheme="majorHAnsi"/>
+          <w:sz w:val="28"/>
+          <w:szCs w:val="28"/>
+        </w:rPr>
+      </w:pPr>
+      <w:proofErr w:type="spellStart"/>
+      <w:r>
+        <w:rPr>
+          <w:rFonts w:asciiTheme="majorHAnsi" w:hAnsiTheme="majorHAnsi" w:cstheme="majorHAnsi"/>
+          <w:sz w:val="28"/>
+          <w:szCs w:val="28"/>
+        </w:rPr>
+        <w:t>Guest</w:t>
+      </w:r>
+      <w:proofErr w:type="spellEnd"/>
+      <w:r>
+        <w:rPr>
+          <w:rFonts w:asciiTheme="majorHAnsi" w:hAnsiTheme="majorHAnsi" w:cstheme="majorHAnsi"/>
+          <w:sz w:val="28"/>
+          <w:szCs w:val="28"/>
+        </w:rPr>
+        <w:t xml:space="preserve"> sẽ có thể xem và tìm kiếm thông tin sản phẩm trên trang </w:t>
+      </w:r>
+      <w:proofErr w:type="spellStart"/>
+      <w:r>
+        <w:rPr>
+          <w:rFonts w:asciiTheme="majorHAnsi" w:hAnsiTheme="majorHAnsi" w:cstheme="majorHAnsi"/>
+          <w:sz w:val="28"/>
+          <w:szCs w:val="28"/>
+        </w:rPr>
+        <w:t>web</w:t>
+      </w:r>
+      <w:proofErr w:type="spellEnd"/>
+      <w:r>
+        <w:rPr>
+          <w:rFonts w:asciiTheme="majorHAnsi" w:hAnsiTheme="majorHAnsi" w:cstheme="majorHAnsi"/>
+          <w:sz w:val="28"/>
+          <w:szCs w:val="28"/>
+        </w:rPr>
+        <w:t xml:space="preserve">. </w:t>
+      </w:r>
+      <w:proofErr w:type="spellStart"/>
+      <w:r>
+        <w:rPr>
+          <w:rFonts w:asciiTheme="majorHAnsi" w:hAnsiTheme="majorHAnsi" w:cstheme="majorHAnsi"/>
+          <w:sz w:val="28"/>
+          <w:szCs w:val="28"/>
+        </w:rPr>
+        <w:t>Guest</w:t>
+      </w:r>
+      <w:proofErr w:type="spellEnd"/>
+      <w:r>
+        <w:rPr>
+          <w:rFonts w:asciiTheme="majorHAnsi" w:hAnsiTheme="majorHAnsi" w:cstheme="majorHAnsi"/>
+          <w:sz w:val="28"/>
+          <w:szCs w:val="28"/>
+        </w:rPr>
+        <w:t xml:space="preserve"> có thể đăng ký tạo tài khoản riêng để có thể đăng nhập vào hệ thống (trở thành </w:t>
+      </w:r>
+      <w:proofErr w:type="spellStart"/>
+      <w:r>
+        <w:rPr>
+          <w:rFonts w:asciiTheme="majorHAnsi" w:hAnsiTheme="majorHAnsi" w:cstheme="majorHAnsi"/>
+          <w:sz w:val="28"/>
+          <w:szCs w:val="28"/>
+        </w:rPr>
+        <w:t>User</w:t>
+      </w:r>
+      <w:proofErr w:type="spellEnd"/>
+      <w:r>
+        <w:rPr>
+          <w:rFonts w:asciiTheme="majorHAnsi" w:hAnsiTheme="majorHAnsi" w:cstheme="majorHAnsi"/>
+          <w:sz w:val="28"/>
+          <w:szCs w:val="28"/>
+        </w:rPr>
+        <w:t>), thực hiện thêm một số chức năng như đặt hàng, thêm sản phẩm, xem thông tin đơn hàng,...</w:t>
+      </w:r>
+    </w:p>
+    <w:p>
+      <w:pPr>
+        <w:ind w:firstLine="360"/>
+        <w:jc w:val="both"/>
+        <w:rPr>
+          <w:rFonts w:asciiTheme="majorHAnsi" w:hAnsiTheme="majorHAnsi" w:cstheme="majorHAnsi"/>
+          <w:sz w:val="28"/>
+          <w:szCs w:val="28"/>
+        </w:rPr>
+      </w:pPr>
+      <w:proofErr w:type="spellStart"/>
+      <w:r>
+        <w:rPr>
+          <w:rFonts w:asciiTheme="majorHAnsi" w:hAnsiTheme="majorHAnsi" w:cstheme="majorHAnsi"/>
+          <w:sz w:val="28"/>
+          <w:szCs w:val="28"/>
+        </w:rPr>
+        <w:t>User</w:t>
+      </w:r>
+      <w:proofErr w:type="spellEnd"/>
+      <w:r>
+        <w:rPr>
+          <w:rFonts w:asciiTheme="majorHAnsi" w:hAnsiTheme="majorHAnsi" w:cstheme="majorHAnsi"/>
+          <w:sz w:val="28"/>
+          <w:szCs w:val="28"/>
+        </w:rPr>
+        <w:t xml:space="preserve"> </w:t>
+      </w:r>
+      <w:r>
+        <w:rPr>
+          <w:rFonts w:asciiTheme="majorHAnsi" w:hAnsiTheme="majorHAnsi" w:cstheme="majorHAnsi"/>
+          <w:sz w:val="28"/>
+          <w:szCs w:val="28"/>
+        </w:rPr>
+        <w:t xml:space="preserve">sẽ sử dụng </w:t>
+      </w:r>
+      <w:proofErr w:type="spellStart"/>
+      <w:r>
+        <w:rPr>
+          <w:rFonts w:asciiTheme="majorHAnsi" w:hAnsiTheme="majorHAnsi" w:cstheme="majorHAnsi"/>
+          <w:sz w:val="28"/>
+          <w:szCs w:val="28"/>
+        </w:rPr>
+        <w:t>gmail</w:t>
+      </w:r>
+      <w:proofErr w:type="spellEnd"/>
+      <w:r>
+        <w:rPr>
+          <w:rFonts w:asciiTheme="majorHAnsi" w:hAnsiTheme="majorHAnsi" w:cstheme="majorHAnsi"/>
+          <w:sz w:val="28"/>
+          <w:szCs w:val="28"/>
+        </w:rPr>
+        <w:t xml:space="preserve"> của mình sau khi đăng ký thành công để đăng nhập vào hệ thống, </w:t>
+      </w:r>
+      <w:proofErr w:type="spellStart"/>
+      <w:r>
+        <w:rPr>
+          <w:rFonts w:asciiTheme="majorHAnsi" w:hAnsiTheme="majorHAnsi" w:cstheme="majorHAnsi"/>
+          <w:sz w:val="28"/>
+          <w:szCs w:val="28"/>
+        </w:rPr>
+        <w:t>User</w:t>
+      </w:r>
+      <w:proofErr w:type="spellEnd"/>
+      <w:r>
+        <w:rPr>
+          <w:rFonts w:asciiTheme="majorHAnsi" w:hAnsiTheme="majorHAnsi" w:cstheme="majorHAnsi"/>
+          <w:sz w:val="28"/>
+          <w:szCs w:val="28"/>
+        </w:rPr>
+        <w:t xml:space="preserve"> </w:t>
+      </w:r>
+      <w:r>
+        <w:rPr>
+          <w:rFonts w:asciiTheme="majorHAnsi" w:hAnsiTheme="majorHAnsi" w:cstheme="majorHAnsi"/>
+          <w:sz w:val="28"/>
+          <w:szCs w:val="28"/>
+        </w:rPr>
+        <w:t xml:space="preserve">có thể xem và cập nhật thông tin cá nhân, xem thông tin đơn hàng, đăng </w:t>
+      </w:r>
+      <w:r>
+        <w:rPr>
+          <w:rFonts w:asciiTheme="majorHAnsi" w:hAnsiTheme="majorHAnsi" w:cstheme="majorHAnsi"/>
+          <w:sz w:val="28"/>
+          <w:szCs w:val="28"/>
+        </w:rPr>
+        <w:lastRenderedPageBreak/>
+        <w:t>xuất tài khoản, tìm kiếm, xem thông tin về sản phẩm, thêm sản phẩm vào giỏ hàng và đặt hàng.</w:t>
+      </w:r>
+    </w:p>
+    <w:p>
+      <w:pPr>
+        <w:ind w:firstLine="360"/>
+        <w:jc w:val="both"/>
+        <w:rPr>
+          <w:rFonts w:asciiTheme="majorHAnsi" w:hAnsiTheme="majorHAnsi" w:cstheme="majorHAnsi"/>
+          <w:sz w:val="28"/>
+          <w:szCs w:val="28"/>
+        </w:rPr>
+      </w:pPr>
+      <w:proofErr w:type="spellStart"/>
+      <w:r>
+        <w:rPr>
+          <w:rFonts w:asciiTheme="majorHAnsi" w:hAnsiTheme="majorHAnsi" w:cstheme="majorHAnsi"/>
+          <w:sz w:val="28"/>
+          <w:szCs w:val="28"/>
+        </w:rPr>
+        <w:t>Staff</w:t>
+      </w:r>
+      <w:proofErr w:type="spellEnd"/>
+      <w:r>
+        <w:rPr>
+          <w:rFonts w:asciiTheme="majorHAnsi" w:hAnsiTheme="majorHAnsi" w:cstheme="majorHAnsi"/>
+          <w:sz w:val="28"/>
+          <w:szCs w:val="28"/>
+        </w:rPr>
+        <w:t xml:space="preserve"> </w:t>
+      </w:r>
+      <w:r>
+        <w:rPr>
+          <w:rFonts w:asciiTheme="majorHAnsi" w:hAnsiTheme="majorHAnsi" w:cstheme="majorHAnsi"/>
+          <w:sz w:val="28"/>
+          <w:szCs w:val="28"/>
+        </w:rPr>
+        <w:t xml:space="preserve">có thể quản lý đơn hàng trực tuyến, tạo đơn hàng ngoại tuyến, quản lý </w:t>
+      </w:r>
+      <w:proofErr w:type="spellStart"/>
+      <w:r>
+        <w:rPr>
+          <w:rFonts w:asciiTheme="majorHAnsi" w:hAnsiTheme="majorHAnsi" w:cstheme="majorHAnsi"/>
+          <w:sz w:val="28"/>
+          <w:szCs w:val="28"/>
+        </w:rPr>
+        <w:t>vouchers</w:t>
+      </w:r>
+      <w:proofErr w:type="spellEnd"/>
+      <w:r>
+        <w:rPr>
+          <w:rFonts w:asciiTheme="majorHAnsi" w:hAnsiTheme="majorHAnsi" w:cstheme="majorHAnsi"/>
+          <w:sz w:val="28"/>
+          <w:szCs w:val="28"/>
+        </w:rPr>
+        <w:t xml:space="preserve"> </w:t>
+      </w:r>
+      <w:r>
+        <w:rPr>
+          <w:rFonts w:asciiTheme="majorHAnsi" w:hAnsiTheme="majorHAnsi" w:cstheme="majorHAnsi"/>
+          <w:sz w:val="28"/>
+          <w:szCs w:val="28"/>
+        </w:rPr>
+        <w:t>và sự kiện.</w:t>
+      </w:r>
+    </w:p>
+    <w:p>
+      <w:pPr>
+        <w:ind w:firstLine="360"/>
+        <w:jc w:val="both"/>
+        <w:rPr>
+          <w:rFonts w:asciiTheme="majorHAnsi" w:hAnsiTheme="majorHAnsi" w:cstheme="majorHAnsi"/>
+          <w:sz w:val="28"/>
+          <w:szCs w:val="28"/>
+        </w:rPr>
+      </w:pPr>
+      <w:proofErr w:type="spellStart"/>
+      <w:r>
+        <w:rPr>
+          <w:rFonts w:asciiTheme="majorHAnsi" w:hAnsiTheme="majorHAnsi" w:cstheme="majorHAnsi"/>
+          <w:sz w:val="28"/>
+          <w:szCs w:val="28"/>
+        </w:rPr>
+        <w:t>Administrator</w:t>
+      </w:r>
+      <w:proofErr w:type="spellEnd"/>
+      <w:r>
+        <w:rPr>
+          <w:rFonts w:asciiTheme="majorHAnsi" w:hAnsiTheme="majorHAnsi" w:cstheme="majorHAnsi"/>
+          <w:sz w:val="28"/>
+          <w:szCs w:val="28"/>
+        </w:rPr>
+        <w:t xml:space="preserve"> kế thừa các chức năng của </w:t>
+      </w:r>
+      <w:proofErr w:type="spellStart"/>
+      <w:r>
+        <w:rPr>
+          <w:rFonts w:asciiTheme="majorHAnsi" w:hAnsiTheme="majorHAnsi" w:cstheme="majorHAnsi"/>
+          <w:sz w:val="28"/>
+          <w:szCs w:val="28"/>
+        </w:rPr>
+        <w:t>Staff</w:t>
+      </w:r>
+      <w:proofErr w:type="spellEnd"/>
+      <w:r>
+        <w:rPr>
+          <w:rFonts w:asciiTheme="majorHAnsi" w:hAnsiTheme="majorHAnsi" w:cstheme="majorHAnsi"/>
+          <w:sz w:val="28"/>
+          <w:szCs w:val="28"/>
+        </w:rPr>
+        <w:t>, bên cạnh đó còn có chức năng quản lý cửa hàng, phân quyền sử dụng hệ thống, CRUD sản phẩm và quản trị người dùng.</w:t>
       </w:r>
     </w:p>
     <w:p>

</xml_diff>

<commit_message>
update 5.1. tech stack
</commit_message>
<xml_diff>
--- a/4.5_Thiet_ke_giao_dien_20211014.docx
+++ b/4.5_Thiet_ke_giao_dien_20211014.docx
@@ -4881,6 +4881,671 @@
           <w:szCs w:val="28"/>
         </w:rPr>
         <w:t>, bên cạnh đó còn có chức năng quản lý cửa hàng, phân quyền sử dụng hệ thống, CRUD sản phẩm và quản trị người dùng.</w:t>
+      </w:r>
+    </w:p>
+    <w:p>
+      <w:pPr>
+        <w:pStyle w:val="u1"/>
+        <w:jc w:val="center"/>
+        <w:rPr>
+          <w:b/>
+          <w:bCs/>
+          <w:sz w:val="40"/>
+          <w:szCs w:val="40"/>
+        </w:rPr>
+      </w:pPr>
+      <w:bookmarkStart w:id="10" w:name="_Toc139664004"/>
+      <w:bookmarkStart w:id="11" w:name="_Toc140449964"/>
+      <w:r>
+        <w:rPr>
+          <w:b/>
+          <w:bCs/>
+          <w:color w:val="auto"/>
+          <w:sz w:val="40"/>
+          <w:szCs w:val="40"/>
+        </w:rPr>
+        <w:t>Chương 5. Thực hiện và triển khai</w:t>
+      </w:r>
+      <w:bookmarkEnd w:id="10"/>
+      <w:bookmarkEnd w:id="11"/>
+    </w:p>
+    <w:p/>
+    <w:p>
+      <w:pPr>
+        <w:pStyle w:val="u2"/>
+        <w:rPr>
+          <w:b/>
+          <w:bCs/>
+          <w:sz w:val="32"/>
+          <w:szCs w:val="32"/>
+        </w:rPr>
+      </w:pPr>
+      <w:bookmarkStart w:id="12" w:name="_Toc139664005"/>
+      <w:bookmarkStart w:id="13" w:name="_Toc140449965"/>
+      <w:r>
+        <w:rPr>
+          <w:b/>
+          <w:bCs/>
+          <w:color w:val="auto"/>
+          <w:sz w:val="32"/>
+          <w:szCs w:val="32"/>
+        </w:rPr>
+        <w:t xml:space="preserve">5.1. </w:t>
+      </w:r>
+      <w:bookmarkEnd w:id="12"/>
+      <w:r>
+        <w:rPr>
+          <w:b/>
+          <w:bCs/>
+          <w:color w:val="auto"/>
+          <w:sz w:val="32"/>
+          <w:szCs w:val="32"/>
+        </w:rPr>
+        <w:t>Công nghệ sử dụng</w:t>
+      </w:r>
+      <w:bookmarkEnd w:id="13"/>
+      <w:r>
+        <w:rPr>
+          <w:b/>
+          <w:bCs/>
+          <w:color w:val="auto"/>
+          <w:sz w:val="32"/>
+          <w:szCs w:val="32"/>
+        </w:rPr>
+        <w:t xml:space="preserve"> </w:t>
+      </w:r>
+    </w:p>
+    <w:p>
+      <w:pPr>
+        <w:rPr>
+          <w:rFonts w:asciiTheme="majorHAnsi" w:hAnsiTheme="majorHAnsi" w:cstheme="majorHAnsi"/>
+          <w:sz w:val="28"/>
+          <w:szCs w:val="28"/>
+        </w:rPr>
+      </w:pPr>
+      <w:r>
+        <w:rPr>
+          <w:rFonts w:asciiTheme="majorHAnsi" w:hAnsiTheme="majorHAnsi" w:cstheme="majorHAnsi"/>
+          <w:b/>
+          <w:bCs/>
+          <w:i/>
+          <w:iCs/>
+          <w:sz w:val="28"/>
+          <w:szCs w:val="28"/>
+        </w:rPr>
+        <w:t xml:space="preserve">- </w:t>
+      </w:r>
+      <w:proofErr w:type="spellStart"/>
+      <w:r>
+        <w:rPr>
+          <w:rFonts w:asciiTheme="majorHAnsi" w:hAnsiTheme="majorHAnsi" w:cstheme="majorHAnsi"/>
+          <w:b/>
+          <w:bCs/>
+          <w:i/>
+          <w:iCs/>
+          <w:sz w:val="28"/>
+          <w:szCs w:val="28"/>
+        </w:rPr>
+        <w:t>Back-end</w:t>
+      </w:r>
+      <w:proofErr w:type="spellEnd"/>
+      <w:r>
+        <w:rPr>
+          <w:rFonts w:asciiTheme="majorHAnsi" w:hAnsiTheme="majorHAnsi" w:cstheme="majorHAnsi"/>
+          <w:b/>
+          <w:bCs/>
+          <w:i/>
+          <w:iCs/>
+          <w:sz w:val="28"/>
+          <w:szCs w:val="28"/>
+        </w:rPr>
+        <w:t xml:space="preserve">: </w:t>
+      </w:r>
+      <w:r>
+        <w:rPr>
+          <w:rFonts w:asciiTheme="majorHAnsi" w:hAnsiTheme="majorHAnsi" w:cstheme="majorHAnsi"/>
+          <w:sz w:val="28"/>
+          <w:szCs w:val="28"/>
+        </w:rPr>
+        <w:t xml:space="preserve">Nhóm đã sử dụng cơ sở dữ liệu </w:t>
+      </w:r>
+      <w:proofErr w:type="spellStart"/>
+      <w:r>
+        <w:rPr>
+          <w:rFonts w:asciiTheme="majorHAnsi" w:hAnsiTheme="majorHAnsi" w:cstheme="majorHAnsi"/>
+          <w:sz w:val="28"/>
+          <w:szCs w:val="28"/>
+        </w:rPr>
+        <w:t>MySQL</w:t>
+      </w:r>
+      <w:proofErr w:type="spellEnd"/>
+      <w:r>
+        <w:rPr>
+          <w:rFonts w:asciiTheme="majorHAnsi" w:hAnsiTheme="majorHAnsi" w:cstheme="majorHAnsi"/>
+          <w:sz w:val="28"/>
+          <w:szCs w:val="28"/>
+        </w:rPr>
+        <w:t xml:space="preserve"> với </w:t>
+      </w:r>
+      <w:proofErr w:type="spellStart"/>
+      <w:r>
+        <w:rPr>
+          <w:rFonts w:asciiTheme="majorHAnsi" w:hAnsiTheme="majorHAnsi" w:cstheme="majorHAnsi"/>
+          <w:sz w:val="28"/>
+          <w:szCs w:val="28"/>
+        </w:rPr>
+        <w:t>Prisma</w:t>
+      </w:r>
+      <w:proofErr w:type="spellEnd"/>
+      <w:r>
+        <w:rPr>
+          <w:rFonts w:asciiTheme="majorHAnsi" w:hAnsiTheme="majorHAnsi" w:cstheme="majorHAnsi"/>
+          <w:sz w:val="28"/>
+          <w:szCs w:val="28"/>
+        </w:rPr>
+        <w:t xml:space="preserve"> để thao tác và lưu trữ dữ liệu của người dùng, kết hợp với </w:t>
+      </w:r>
+      <w:proofErr w:type="spellStart"/>
+      <w:r>
+        <w:rPr>
+          <w:rFonts w:asciiTheme="majorHAnsi" w:hAnsiTheme="majorHAnsi" w:cstheme="majorHAnsi"/>
+          <w:sz w:val="28"/>
+          <w:szCs w:val="28"/>
+        </w:rPr>
+        <w:t>Graphql</w:t>
+      </w:r>
+      <w:proofErr w:type="spellEnd"/>
+      <w:r>
+        <w:rPr>
+          <w:rFonts w:asciiTheme="majorHAnsi" w:hAnsiTheme="majorHAnsi" w:cstheme="majorHAnsi"/>
+          <w:sz w:val="28"/>
+          <w:szCs w:val="28"/>
+        </w:rPr>
+        <w:t xml:space="preserve"> để tải dữ liệu từ máy chủ đến máy khách và sử dụng Máy chủ </w:t>
+      </w:r>
+      <w:proofErr w:type="spellStart"/>
+      <w:r>
+        <w:rPr>
+          <w:rFonts w:asciiTheme="majorHAnsi" w:hAnsiTheme="majorHAnsi" w:cstheme="majorHAnsi"/>
+          <w:sz w:val="28"/>
+          <w:szCs w:val="28"/>
+        </w:rPr>
+        <w:t>Apollo</w:t>
+      </w:r>
+      <w:proofErr w:type="spellEnd"/>
+      <w:r>
+        <w:rPr>
+          <w:rFonts w:asciiTheme="majorHAnsi" w:hAnsiTheme="majorHAnsi" w:cstheme="majorHAnsi"/>
+          <w:sz w:val="28"/>
+          <w:szCs w:val="28"/>
+        </w:rPr>
+        <w:t xml:space="preserve"> để triển khai máy chủ </w:t>
+      </w:r>
+      <w:proofErr w:type="spellStart"/>
+      <w:r>
+        <w:rPr>
+          <w:rFonts w:asciiTheme="majorHAnsi" w:hAnsiTheme="majorHAnsi" w:cstheme="majorHAnsi"/>
+          <w:sz w:val="28"/>
+          <w:szCs w:val="28"/>
+        </w:rPr>
+        <w:t>GraphQL</w:t>
+      </w:r>
+      <w:proofErr w:type="spellEnd"/>
+      <w:r>
+        <w:rPr>
+          <w:rFonts w:asciiTheme="majorHAnsi" w:hAnsiTheme="majorHAnsi" w:cstheme="majorHAnsi"/>
+          <w:sz w:val="28"/>
+          <w:szCs w:val="28"/>
+        </w:rPr>
+        <w:t>.</w:t>
+      </w:r>
+    </w:p>
+    <w:p>
+      <w:r>
+        <w:rPr>
+          <w:noProof/>
+        </w:rPr>
+        <w:drawing>
+          <wp:inline distT="0" distB="0" distL="0" distR="0" wp14:anchorId="7C98E231" wp14:editId="102A6259">
+            <wp:extent cx="1099185" cy="1101725"/>
+            <wp:effectExtent l="0" t="0" r="5715" b="3175"/>
+            <wp:docPr id="49" name="image26.png" descr="Ảnh có chứa biểu tượng, Đồ họa, Phông chữ, văn bản&#10;&#10;Mô tả được tạo tự động"/>
+            <wp:cNvGraphicFramePr>
+              <a:graphicFrameLocks xmlns:a="http://schemas.openxmlformats.org/drawingml/2006/main" noChangeAspect="1"/>
+            </wp:cNvGraphicFramePr>
+            <a:graphic xmlns:a="http://schemas.openxmlformats.org/drawingml/2006/main">
+              <a:graphicData uri="http://schemas.openxmlformats.org/drawingml/2006/picture">
+                <pic:pic xmlns:pic="http://schemas.openxmlformats.org/drawingml/2006/picture">
+                  <pic:nvPicPr>
+                    <pic:cNvPr id="49" name="image26.png" descr="Ảnh có chứa biểu tượng, Đồ họa, Phông chữ, văn bản&#10;&#10;Mô tả được tạo tự động"/>
+                    <pic:cNvPicPr>
+                      <a:picLocks noChangeAspect="1"/>
+                    </pic:cNvPicPr>
+                  </pic:nvPicPr>
+                  <pic:blipFill>
+                    <a:blip r:embed="rId8" cstate="print"/>
+                    <a:stretch>
+                      <a:fillRect/>
+                    </a:stretch>
+                  </pic:blipFill>
+                  <pic:spPr>
+                    <a:xfrm>
+                      <a:off x="0" y="0"/>
+                      <a:ext cx="1099185" cy="1101725"/>
+                    </a:xfrm>
+                    <a:prstGeom prst="rect">
+                      <a:avLst/>
+                    </a:prstGeom>
+                  </pic:spPr>
+                </pic:pic>
+              </a:graphicData>
+            </a:graphic>
+          </wp:inline>
+        </w:drawing>
+      </w:r>
+      <w:r>
+        <w:tab/>
+      </w:r>
+      <w:r>
+        <w:rPr>
+          <w:noProof/>
+        </w:rPr>
+        <w:drawing>
+          <wp:inline distT="0" distB="0" distL="0" distR="0" wp14:anchorId="450B9D37" wp14:editId="699B1940">
+            <wp:extent cx="951230" cy="1217295"/>
+            <wp:effectExtent l="0" t="0" r="1270" b="1905"/>
+            <wp:docPr id="51" name="image27.jpeg" descr="Ảnh có chứa văn bản, Phông chữ, hàng, biển hiệu&#10;&#10;Mô tả được tạo tự động"/>
+            <wp:cNvGraphicFramePr>
+              <a:graphicFrameLocks xmlns:a="http://schemas.openxmlformats.org/drawingml/2006/main" noChangeAspect="1"/>
+            </wp:cNvGraphicFramePr>
+            <a:graphic xmlns:a="http://schemas.openxmlformats.org/drawingml/2006/main">
+              <a:graphicData uri="http://schemas.openxmlformats.org/drawingml/2006/picture">
+                <pic:pic xmlns:pic="http://schemas.openxmlformats.org/drawingml/2006/picture">
+                  <pic:nvPicPr>
+                    <pic:cNvPr id="51" name="image27.jpeg" descr="Ảnh có chứa văn bản, Phông chữ, hàng, biển hiệu&#10;&#10;Mô tả được tạo tự động"/>
+                    <pic:cNvPicPr>
+                      <a:picLocks noChangeAspect="1"/>
+                    </pic:cNvPicPr>
+                  </pic:nvPicPr>
+                  <pic:blipFill>
+                    <a:blip r:embed="rId9" cstate="print"/>
+                    <a:stretch>
+                      <a:fillRect/>
+                    </a:stretch>
+                  </pic:blipFill>
+                  <pic:spPr>
+                    <a:xfrm>
+                      <a:off x="0" y="0"/>
+                      <a:ext cx="951230" cy="1217295"/>
+                    </a:xfrm>
+                    <a:prstGeom prst="rect">
+                      <a:avLst/>
+                    </a:prstGeom>
+                  </pic:spPr>
+                </pic:pic>
+              </a:graphicData>
+            </a:graphic>
+          </wp:inline>
+        </w:drawing>
+      </w:r>
+      <w:r>
+        <w:tab/>
+      </w:r>
+      <w:r>
+        <w:rPr>
+          <w:noProof/>
+        </w:rPr>
+        <w:drawing>
+          <wp:inline distT="0" distB="0" distL="0" distR="0" wp14:anchorId="7E249705" wp14:editId="5CC294CC">
+            <wp:extent cx="944880" cy="1224280"/>
+            <wp:effectExtent l="0" t="0" r="7620" b="0"/>
+            <wp:docPr id="53" name="image28.jpeg" descr="Ảnh có chứa văn bản, Phông chữ, hàng, biểu tượng&#10;&#10;Mô tả được tạo tự động"/>
+            <wp:cNvGraphicFramePr>
+              <a:graphicFrameLocks xmlns:a="http://schemas.openxmlformats.org/drawingml/2006/main" noChangeAspect="1"/>
+            </wp:cNvGraphicFramePr>
+            <a:graphic xmlns:a="http://schemas.openxmlformats.org/drawingml/2006/main">
+              <a:graphicData uri="http://schemas.openxmlformats.org/drawingml/2006/picture">
+                <pic:pic xmlns:pic="http://schemas.openxmlformats.org/drawingml/2006/picture">
+                  <pic:nvPicPr>
+                    <pic:cNvPr id="53" name="image28.jpeg" descr="Ảnh có chứa văn bản, Phông chữ, hàng, biểu tượng&#10;&#10;Mô tả được tạo tự động"/>
+                    <pic:cNvPicPr>
+                      <a:picLocks noChangeAspect="1"/>
+                    </pic:cNvPicPr>
+                  </pic:nvPicPr>
+                  <pic:blipFill>
+                    <a:blip r:embed="rId10" cstate="print"/>
+                    <a:stretch>
+                      <a:fillRect/>
+                    </a:stretch>
+                  </pic:blipFill>
+                  <pic:spPr>
+                    <a:xfrm>
+                      <a:off x="0" y="0"/>
+                      <a:ext cx="944880" cy="1224280"/>
+                    </a:xfrm>
+                    <a:prstGeom prst="rect">
+                      <a:avLst/>
+                    </a:prstGeom>
+                  </pic:spPr>
+                </pic:pic>
+              </a:graphicData>
+            </a:graphic>
+          </wp:inline>
+        </w:drawing>
+      </w:r>
+      <w:r>
+        <w:tab/>
+      </w:r>
+      <w:r>
+        <w:rPr>
+          <w:noProof/>
+        </w:rPr>
+        <w:drawing>
+          <wp:inline distT="0" distB="0" distL="0" distR="0" wp14:anchorId="2FD34B39" wp14:editId="57F99FE0">
+            <wp:extent cx="974090" cy="1301750"/>
+            <wp:effectExtent l="0" t="0" r="0" b="0"/>
+            <wp:docPr id="55" name="image29.jpeg" descr="Ảnh có chứa văn bản, Phông chữ, Biển báo giao thông, biểu tượng&#10;&#10;Mô tả được tạo tự động"/>
+            <wp:cNvGraphicFramePr>
+              <a:graphicFrameLocks xmlns:a="http://schemas.openxmlformats.org/drawingml/2006/main" noChangeAspect="1"/>
+            </wp:cNvGraphicFramePr>
+            <a:graphic xmlns:a="http://schemas.openxmlformats.org/drawingml/2006/main">
+              <a:graphicData uri="http://schemas.openxmlformats.org/drawingml/2006/picture">
+                <pic:pic xmlns:pic="http://schemas.openxmlformats.org/drawingml/2006/picture">
+                  <pic:nvPicPr>
+                    <pic:cNvPr id="55" name="image29.jpeg" descr="Ảnh có chứa văn bản, Phông chữ, Biển báo giao thông, biểu tượng&#10;&#10;Mô tả được tạo tự động"/>
+                    <pic:cNvPicPr>
+                      <a:picLocks noChangeAspect="1"/>
+                    </pic:cNvPicPr>
+                  </pic:nvPicPr>
+                  <pic:blipFill>
+                    <a:blip r:embed="rId11" cstate="print"/>
+                    <a:stretch>
+                      <a:fillRect/>
+                    </a:stretch>
+                  </pic:blipFill>
+                  <pic:spPr>
+                    <a:xfrm>
+                      <a:off x="0" y="0"/>
+                      <a:ext cx="974090" cy="1301750"/>
+                    </a:xfrm>
+                    <a:prstGeom prst="rect">
+                      <a:avLst/>
+                    </a:prstGeom>
+                  </pic:spPr>
+                </pic:pic>
+              </a:graphicData>
+            </a:graphic>
+          </wp:inline>
+        </w:drawing>
+      </w:r>
+    </w:p>
+    <w:p/>
+    <w:p>
+      <w:pPr>
+        <w:rPr>
+          <w:rFonts w:asciiTheme="majorHAnsi" w:hAnsiTheme="majorHAnsi" w:cstheme="majorHAnsi"/>
+          <w:sz w:val="28"/>
+          <w:szCs w:val="28"/>
+        </w:rPr>
+      </w:pPr>
+      <w:r>
+        <w:rPr>
+          <w:rFonts w:asciiTheme="majorHAnsi" w:hAnsiTheme="majorHAnsi" w:cstheme="majorHAnsi"/>
+          <w:b/>
+          <w:bCs/>
+          <w:i/>
+          <w:iCs/>
+          <w:sz w:val="28"/>
+          <w:szCs w:val="28"/>
+        </w:rPr>
+        <w:t xml:space="preserve">- </w:t>
+      </w:r>
+      <w:proofErr w:type="spellStart"/>
+      <w:r>
+        <w:rPr>
+          <w:rFonts w:asciiTheme="majorHAnsi" w:hAnsiTheme="majorHAnsi" w:cstheme="majorHAnsi"/>
+          <w:b/>
+          <w:bCs/>
+          <w:i/>
+          <w:iCs/>
+          <w:sz w:val="28"/>
+          <w:szCs w:val="28"/>
+        </w:rPr>
+        <w:t>Front-end</w:t>
+      </w:r>
+      <w:proofErr w:type="spellEnd"/>
+      <w:r>
+        <w:rPr>
+          <w:rFonts w:asciiTheme="majorHAnsi" w:hAnsiTheme="majorHAnsi" w:cstheme="majorHAnsi"/>
+          <w:b/>
+          <w:bCs/>
+          <w:i/>
+          <w:iCs/>
+          <w:sz w:val="28"/>
+          <w:szCs w:val="28"/>
+        </w:rPr>
+        <w:t>:</w:t>
+      </w:r>
+      <w:r>
+        <w:rPr>
+          <w:rFonts w:asciiTheme="majorHAnsi" w:hAnsiTheme="majorHAnsi" w:cstheme="majorHAnsi"/>
+          <w:b/>
+          <w:bCs/>
+          <w:i/>
+          <w:iCs/>
+          <w:sz w:val="28"/>
+          <w:szCs w:val="28"/>
+        </w:rPr>
+        <w:t xml:space="preserve"> </w:t>
+      </w:r>
+      <w:r>
+        <w:rPr>
+          <w:rFonts w:asciiTheme="majorHAnsi" w:hAnsiTheme="majorHAnsi" w:cstheme="majorHAnsi"/>
+          <w:sz w:val="28"/>
+          <w:szCs w:val="28"/>
+        </w:rPr>
+        <w:t>Nhóm đã sử dụng các công nghệ và thư viện sau:</w:t>
+      </w:r>
+    </w:p>
+    <w:p>
+      <w:pPr>
+        <w:rPr>
+          <w:rFonts w:asciiTheme="majorHAnsi" w:hAnsiTheme="majorHAnsi" w:cstheme="majorHAnsi"/>
+          <w:sz w:val="28"/>
+          <w:szCs w:val="28"/>
+        </w:rPr>
+      </w:pPr>
+      <w:r>
+        <w:rPr>
+          <w:noProof/>
+        </w:rPr>
+        <w:drawing>
+          <wp:inline distT="0" distB="0" distL="0" distR="0" wp14:anchorId="1E7729DF" wp14:editId="5C8E0D27">
+            <wp:extent cx="1225550" cy="1433830"/>
+            <wp:effectExtent l="0" t="0" r="0" b="0"/>
+            <wp:docPr id="57" name="image30.jpeg" descr="Ảnh có chứa văn bản, biểu tượng, Phông chữ, Đồ họa&#10;&#10;Mô tả được tạo tự động"/>
+            <wp:cNvGraphicFramePr>
+              <a:graphicFrameLocks xmlns:a="http://schemas.openxmlformats.org/drawingml/2006/main" noChangeAspect="1"/>
+            </wp:cNvGraphicFramePr>
+            <a:graphic xmlns:a="http://schemas.openxmlformats.org/drawingml/2006/main">
+              <a:graphicData uri="http://schemas.openxmlformats.org/drawingml/2006/picture">
+                <pic:pic xmlns:pic="http://schemas.openxmlformats.org/drawingml/2006/picture">
+                  <pic:nvPicPr>
+                    <pic:cNvPr id="57" name="image30.jpeg" descr="Ảnh có chứa văn bản, biểu tượng, Phông chữ, Đồ họa&#10;&#10;Mô tả được tạo tự động"/>
+                    <pic:cNvPicPr>
+                      <a:picLocks noChangeAspect="1"/>
+                    </pic:cNvPicPr>
+                  </pic:nvPicPr>
+                  <pic:blipFill>
+                    <a:blip r:embed="rId12" cstate="print"/>
+                    <a:stretch>
+                      <a:fillRect/>
+                    </a:stretch>
+                  </pic:blipFill>
+                  <pic:spPr>
+                    <a:xfrm>
+                      <a:off x="0" y="0"/>
+                      <a:ext cx="1225550" cy="1433830"/>
+                    </a:xfrm>
+                    <a:prstGeom prst="rect">
+                      <a:avLst/>
+                    </a:prstGeom>
+                  </pic:spPr>
+                </pic:pic>
+              </a:graphicData>
+            </a:graphic>
+          </wp:inline>
+        </w:drawing>
+      </w:r>
+      <w:r>
+        <w:rPr>
+          <w:rFonts w:asciiTheme="majorHAnsi" w:hAnsiTheme="majorHAnsi" w:cstheme="majorHAnsi"/>
+          <w:sz w:val="28"/>
+          <w:szCs w:val="28"/>
+        </w:rPr>
+        <w:tab/>
+      </w:r>
+      <w:r>
+        <w:rPr>
+          <w:noProof/>
+        </w:rPr>
+        <w:drawing>
+          <wp:inline distT="0" distB="0" distL="0" distR="0" wp14:anchorId="509B7366" wp14:editId="76A6EEE9">
+            <wp:extent cx="1157605" cy="1266825"/>
+            <wp:effectExtent l="0" t="0" r="4445" b="9525"/>
+            <wp:docPr id="59" name="image31.jpeg" descr="Ảnh có chứa văn bản, Phông chữ, biểu tượng, Xanh điện&#10;&#10;Mô tả được tạo tự động"/>
+            <wp:cNvGraphicFramePr>
+              <a:graphicFrameLocks xmlns:a="http://schemas.openxmlformats.org/drawingml/2006/main" noChangeAspect="1"/>
+            </wp:cNvGraphicFramePr>
+            <a:graphic xmlns:a="http://schemas.openxmlformats.org/drawingml/2006/main">
+              <a:graphicData uri="http://schemas.openxmlformats.org/drawingml/2006/picture">
+                <pic:pic xmlns:pic="http://schemas.openxmlformats.org/drawingml/2006/picture">
+                  <pic:nvPicPr>
+                    <pic:cNvPr id="59" name="image31.jpeg" descr="Ảnh có chứa văn bản, Phông chữ, biểu tượng, Xanh điện&#10;&#10;Mô tả được tạo tự động"/>
+                    <pic:cNvPicPr>
+                      <a:picLocks noChangeAspect="1"/>
+                    </pic:cNvPicPr>
+                  </pic:nvPicPr>
+                  <pic:blipFill>
+                    <a:blip r:embed="rId13" cstate="print"/>
+                    <a:stretch>
+                      <a:fillRect/>
+                    </a:stretch>
+                  </pic:blipFill>
+                  <pic:spPr>
+                    <a:xfrm>
+                      <a:off x="0" y="0"/>
+                      <a:ext cx="1157605" cy="1266825"/>
+                    </a:xfrm>
+                    <a:prstGeom prst="rect">
+                      <a:avLst/>
+                    </a:prstGeom>
+                  </pic:spPr>
+                </pic:pic>
+              </a:graphicData>
+            </a:graphic>
+          </wp:inline>
+        </w:drawing>
+      </w:r>
+      <w:r>
+        <w:rPr>
+          <w:rFonts w:asciiTheme="majorHAnsi" w:hAnsiTheme="majorHAnsi" w:cstheme="majorHAnsi"/>
+          <w:sz w:val="28"/>
+          <w:szCs w:val="28"/>
+        </w:rPr>
+        <w:tab/>
+      </w:r>
+      <w:r>
+        <w:rPr>
+          <w:noProof/>
+        </w:rPr>
+        <w:drawing>
+          <wp:inline distT="0" distB="0" distL="0" distR="0" wp14:anchorId="7D285F32" wp14:editId="10D8F96D">
+            <wp:extent cx="1213485" cy="1365250"/>
+            <wp:effectExtent l="0" t="0" r="5715" b="6350"/>
+            <wp:docPr id="61" name="image32.jpeg" descr="Ảnh có chứa Phông chữ, thiết kế&#10;&#10;Mô tả được tạo tự động"/>
+            <wp:cNvGraphicFramePr>
+              <a:graphicFrameLocks xmlns:a="http://schemas.openxmlformats.org/drawingml/2006/main" noChangeAspect="1"/>
+            </wp:cNvGraphicFramePr>
+            <a:graphic xmlns:a="http://schemas.openxmlformats.org/drawingml/2006/main">
+              <a:graphicData uri="http://schemas.openxmlformats.org/drawingml/2006/picture">
+                <pic:pic xmlns:pic="http://schemas.openxmlformats.org/drawingml/2006/picture">
+                  <pic:nvPicPr>
+                    <pic:cNvPr id="61" name="image32.jpeg" descr="Ảnh có chứa Phông chữ, thiết kế&#10;&#10;Mô tả được tạo tự động"/>
+                    <pic:cNvPicPr>
+                      <a:picLocks noChangeAspect="1"/>
+                    </pic:cNvPicPr>
+                  </pic:nvPicPr>
+                  <pic:blipFill>
+                    <a:blip r:embed="rId14" cstate="print"/>
+                    <a:stretch>
+                      <a:fillRect/>
+                    </a:stretch>
+                  </pic:blipFill>
+                  <pic:spPr>
+                    <a:xfrm>
+                      <a:off x="0" y="0"/>
+                      <a:ext cx="1213485" cy="1365250"/>
+                    </a:xfrm>
+                    <a:prstGeom prst="rect">
+                      <a:avLst/>
+                    </a:prstGeom>
+                  </pic:spPr>
+                </pic:pic>
+              </a:graphicData>
+            </a:graphic>
+          </wp:inline>
+        </w:drawing>
+      </w:r>
+      <w:r>
+        <w:rPr>
+          <w:rFonts w:asciiTheme="majorHAnsi" w:hAnsiTheme="majorHAnsi" w:cstheme="majorHAnsi"/>
+          <w:sz w:val="28"/>
+          <w:szCs w:val="28"/>
+        </w:rPr>
+        <w:tab/>
+      </w:r>
+      <w:r>
+        <w:rPr>
+          <w:noProof/>
+        </w:rPr>
+        <w:drawing>
+          <wp:inline distT="0" distB="0" distL="0" distR="0" wp14:anchorId="6EE5929A" wp14:editId="78360D23">
+            <wp:extent cx="1188720" cy="1415415"/>
+            <wp:effectExtent l="0" t="0" r="0" b="0"/>
+            <wp:docPr id="63" name="image33.jpeg" descr="Ảnh có chứa văn bản, Xanh điện&#10;&#10;Mô tả được tạo tự động"/>
+            <wp:cNvGraphicFramePr>
+              <a:graphicFrameLocks xmlns:a="http://schemas.openxmlformats.org/drawingml/2006/main" noChangeAspect="1"/>
+            </wp:cNvGraphicFramePr>
+            <a:graphic xmlns:a="http://schemas.openxmlformats.org/drawingml/2006/main">
+              <a:graphicData uri="http://schemas.openxmlformats.org/drawingml/2006/picture">
+                <pic:pic xmlns:pic="http://schemas.openxmlformats.org/drawingml/2006/picture">
+                  <pic:nvPicPr>
+                    <pic:cNvPr id="63" name="image33.jpeg" descr="Ảnh có chứa văn bản, Xanh điện&#10;&#10;Mô tả được tạo tự động"/>
+                    <pic:cNvPicPr>
+                      <a:picLocks noChangeAspect="1"/>
+                    </pic:cNvPicPr>
+                  </pic:nvPicPr>
+                  <pic:blipFill>
+                    <a:blip r:embed="rId15" cstate="print"/>
+                    <a:stretch>
+                      <a:fillRect/>
+                    </a:stretch>
+                  </pic:blipFill>
+                  <pic:spPr>
+                    <a:xfrm>
+                      <a:off x="0" y="0"/>
+                      <a:ext cx="1188720" cy="1415415"/>
+                    </a:xfrm>
+                    <a:prstGeom prst="rect">
+                      <a:avLst/>
+                    </a:prstGeom>
+                  </pic:spPr>
+                </pic:pic>
+              </a:graphicData>
+            </a:graphic>
+          </wp:inline>
+        </w:drawing>
       </w:r>
     </w:p>
     <w:p>

</xml_diff>